<commit_message>
add note about underlines
</commit_message>
<xml_diff>
--- a/nih-proposal.docx
+++ b/nih-proposal.docx
@@ -117,6 +117,86 @@
       </w:r>
       <w:r>
         <w:t xml:space="preserve">(Note that abstract symbols are used for footnote superscripts in order to avoid confusion with numerical citation superscripts.)</w:t>
+      </w:r>
+    </w:p>
+    <w:p>
+      <w:pPr>
+        <w:pStyle w:val="BodyText"/>
+      </w:pPr>
+      <w:r>
+        <w:t xml:space="preserve">While inline</w:t>
+      </w:r>
+      <w:r>
+        <w:t xml:space="preserve"> </w:t>
+      </w:r>
+      <w:r>
+        <w:rPr>
+          <w:u w:val="single"/>
+        </w:rPr>
+        <w:t xml:space="preserve">underlined text</w:t>
+      </w:r>
+      <w:r>
+        <w:t xml:space="preserve"> </w:t>
+      </w:r>
+      <w:r>
+        <w:t xml:space="preserve">must be rendered using the Pandoc constructor, style elements like section headers can be underlined in their</w:t>
+      </w:r>
+      <w:r>
+        <w:t xml:space="preserve"> </w:t>
+      </w:r>
+      <w:r>
+        <w:t xml:space="preserve"> definitions.</w:t>
+      </w:r>
+      <w:r>
+        <w:t xml:space="preserve"> </w:t>
+      </w:r>
+      <w:r>
+        <w:t xml:space="preserve">In this template, the</w:t>
+      </w:r>
+      <w:r>
+        <w:t xml:space="preserve"> </w:t>
+      </w:r>
+      <w:r>
+        <w:rPr>
+          <w:rStyle w:val="VerbatimChar"/>
+        </w:rPr>
+        <w:t xml:space="preserve">\underline</w:t>
+      </w:r>
+      <w:r>
+        <w:t xml:space="preserve"> </w:t>
+      </w:r>
+      <w:r>
+        <w:t xml:space="preserve">command is redefined to</w:t>
+      </w:r>
+      <w:r>
+        <w:t xml:space="preserve"> </w:t>
+      </w:r>
+      <w:r>
+        <w:rPr>
+          <w:rStyle w:val="VerbatimChar"/>
+        </w:rPr>
+        <w:t xml:space="preserve">\uline</w:t>
+      </w:r>
+      <w:r>
+        <w:t xml:space="preserve"> </w:t>
+      </w:r>
+      <w:r>
+        <w:t xml:space="preserve">from the</w:t>
+      </w:r>
+      <w:r>
+        <w:t xml:space="preserve"> </w:t>
+      </w:r>
+      <w:r>
+        <w:rPr>
+          <w:b/>
+        </w:rPr>
+        <w:t xml:space="preserve">ulem</w:t>
+      </w:r>
+      <w:r>
+        <w:t xml:space="preserve"> </w:t>
+      </w:r>
+      <w:r>
+        <w:t xml:space="preserve">package.</w:t>
       </w:r>
     </w:p>
     <w:p>

</xml_diff>

<commit_message>
rm LaTeX macro + clarify underline usage
</commit_message>
<xml_diff>
--- a/nih-proposal.docx
+++ b/nih-proposal.docx
@@ -139,19 +139,13 @@
         <w:t xml:space="preserve"> </w:t>
       </w:r>
       <w:r>
-        <w:t xml:space="preserve">must be rendered using the Pandoc constructor, style elements like section headers can be underlined in their</w:t>
+        <w:t xml:space="preserve">must be rendered using the Pandoc constructor, style elements like section headers can be underlined in their LaTeX definitions.</w:t>
       </w:r>
       <w:r>
         <w:t xml:space="preserve"> </w:t>
       </w:r>
       <w:r>
-        <w:t xml:space="preserve"> definitions.</w:t>
-      </w:r>
-      <w:r>
-        <w:t xml:space="preserve"> </w:t>
-      </w:r>
-      <w:r>
-        <w:t xml:space="preserve">In this template, the</w:t>
+        <w:t xml:space="preserve">Because the constructor invokes the</w:t>
       </w:r>
       <w:r>
         <w:t xml:space="preserve"> </w:t>
@@ -166,7 +160,7 @@
         <w:t xml:space="preserve"> </w:t>
       </w:r>
       <w:r>
-        <w:t xml:space="preserve">command is redefined to</w:t>
+        <w:t xml:space="preserve">command to render LaTeX documents, this command is redefined to the more convenient</w:t>
       </w:r>
       <w:r>
         <w:t xml:space="preserve"> </w:t>
@@ -196,7 +190,7 @@
         <w:t xml:space="preserve"> </w:t>
       </w:r>
       <w:r>
-        <w:t xml:space="preserve">package.</w:t>
+        <w:t xml:space="preserve">package in the front matter.</w:t>
       </w:r>
     </w:p>
     <w:p>

</xml_diff>

<commit_message>
add draft checklist to cover page
</commit_message>
<xml_diff>
--- a/nih-proposal.docx
+++ b/nih-proposal.docx
@@ -53,10 +53,288 @@
         <w:pStyle w:val="Date"/>
       </w:pPr>
       <w:r>
-        <w:t xml:space="preserve">2020-12-27</w:t>
-      </w:r>
-    </w:p>
-    <w:bookmarkStart w:id="20" w:name="project-summary"/>
+        <w:t xml:space="preserve">2021-02-07</w:t>
+      </w:r>
+    </w:p>
+    <w:p>
+      <w:pPr>
+        <w:pStyle w:val="FirstParagraph"/>
+      </w:pPr>
+      <w:r>
+        <w:t xml:space="preserve">4+ months out:</w:t>
+      </w:r>
+    </w:p>
+    <w:p>
+      <w:pPr>
+        <w:numPr>
+          <w:ilvl w:val="0"/>
+          <w:numId w:val="1001"/>
+        </w:numPr>
+        <w:pStyle w:val="Compact"/>
+      </w:pPr>
+      <w:r>
+        <w:t xml:space="preserve">☐ Who will be key personnel (e.g. mentors, collaborators, consultants)?</w:t>
+      </w:r>
+    </w:p>
+    <w:p>
+      <w:pPr>
+        <w:numPr>
+          <w:ilvl w:val="0"/>
+          <w:numId w:val="1001"/>
+        </w:numPr>
+        <w:pStyle w:val="Compact"/>
+      </w:pPr>
+      <w:r>
+        <w:t xml:space="preserve">☐ Decide grant series, FOA (PA or RFA), and submission deadline</w:t>
+      </w:r>
+    </w:p>
+    <w:p>
+      <w:pPr>
+        <w:numPr>
+          <w:ilvl w:val="0"/>
+          <w:numId w:val="1001"/>
+        </w:numPr>
+        <w:pStyle w:val="Compact"/>
+      </w:pPr>
+      <w:r>
+        <w:t xml:space="preserve">☐ Obtain (current) official instructions</w:t>
+      </w:r>
+      <w:r>
+        <w:rPr>
+          <w:rStyle w:val="FootnoteReference"/>
+        </w:rPr>
+        <w:footnoteReference w:id="20"/>
+      </w:r>
+    </w:p>
+    <w:p>
+      <w:pPr>
+        <w:numPr>
+          <w:ilvl w:val="0"/>
+          <w:numId w:val="1001"/>
+        </w:numPr>
+        <w:pStyle w:val="Compact"/>
+      </w:pPr>
+      <w:r>
+        <w:t xml:space="preserve">☐ Who will administer the process and submit the proposal?</w:t>
+      </w:r>
+    </w:p>
+    <w:p>
+      <w:pPr>
+        <w:numPr>
+          <w:ilvl w:val="0"/>
+          <w:numId w:val="1001"/>
+        </w:numPr>
+        <w:pStyle w:val="Compact"/>
+      </w:pPr>
+      <w:r>
+        <w:t xml:space="preserve">☐ What attachments are required, with descriptions and page limits?</w:t>
+      </w:r>
+    </w:p>
+    <w:p>
+      <w:pPr>
+        <w:numPr>
+          <w:ilvl w:val="0"/>
+          <w:numId w:val="1001"/>
+        </w:numPr>
+        <w:pStyle w:val="Compact"/>
+      </w:pPr>
+      <w:r>
+        <w:t xml:space="preserve">☐ Know who will write supporting documents (e.g. mentor statements, letters of support, institutional environment, institutional commitment)?</w:t>
+      </w:r>
+    </w:p>
+    <w:p>
+      <w:pPr>
+        <w:numPr>
+          <w:ilvl w:val="0"/>
+          <w:numId w:val="1001"/>
+        </w:numPr>
+        <w:pStyle w:val="Compact"/>
+      </w:pPr>
+      <w:r>
+        <w:t xml:space="preserve">☐ Select or schedule preliminary work (within existing research program)</w:t>
+      </w:r>
+    </w:p>
+    <w:p>
+      <w:pPr>
+        <w:pStyle w:val="FirstParagraph"/>
+      </w:pPr>
+      <w:r>
+        <w:t xml:space="preserve">3 months out:</w:t>
+      </w:r>
+    </w:p>
+    <w:p>
+      <w:pPr>
+        <w:numPr>
+          <w:ilvl w:val="0"/>
+          <w:numId w:val="1002"/>
+        </w:numPr>
+        <w:pStyle w:val="Compact"/>
+      </w:pPr>
+      <w:r>
+        <w:t xml:space="preserve">☐ Draft and Specific Aims and distribute among key personnel</w:t>
+      </w:r>
+    </w:p>
+    <w:p>
+      <w:pPr>
+        <w:numPr>
+          <w:ilvl w:val="0"/>
+          <w:numId w:val="1002"/>
+        </w:numPr>
+        <w:pStyle w:val="Compact"/>
+      </w:pPr>
+      <w:r>
+        <w:t xml:space="preserve">☐ Initialize bibliography (e.g. Zotero)</w:t>
+      </w:r>
+    </w:p>
+    <w:p>
+      <w:pPr>
+        <w:numPr>
+          <w:ilvl w:val="0"/>
+          <w:numId w:val="1002"/>
+        </w:numPr>
+        <w:pStyle w:val="Compact"/>
+      </w:pPr>
+      <w:r>
+        <w:t xml:space="preserve">☐ Decide grant activity code, center/institute, and program (e.g. NOTI)</w:t>
+      </w:r>
+    </w:p>
+    <w:p>
+      <w:pPr>
+        <w:numPr>
+          <w:ilvl w:val="0"/>
+          <w:numId w:val="1002"/>
+        </w:numPr>
+        <w:pStyle w:val="Compact"/>
+      </w:pPr>
+      <w:r>
+        <w:t xml:space="preserve">☐ Contact program officer</w:t>
+      </w:r>
+    </w:p>
+    <w:p>
+      <w:pPr>
+        <w:numPr>
+          <w:ilvl w:val="0"/>
+          <w:numId w:val="1002"/>
+        </w:numPr>
+        <w:pStyle w:val="Compact"/>
+      </w:pPr>
+      <w:r>
+        <w:t xml:space="preserve">☐ Draft resource attachments (e.g. Facilities and Other Resources, Equipment, Budget Justification)</w:t>
+      </w:r>
+    </w:p>
+    <w:p>
+      <w:pPr>
+        <w:numPr>
+          <w:ilvl w:val="0"/>
+          <w:numId w:val="1002"/>
+        </w:numPr>
+        <w:pStyle w:val="Compact"/>
+      </w:pPr>
+      <w:r>
+        <w:t xml:space="preserve">☐ Request letters of reference</w:t>
+      </w:r>
+    </w:p>
+    <w:p>
+      <w:pPr>
+        <w:pStyle w:val="FirstParagraph"/>
+      </w:pPr>
+      <w:r>
+        <w:t xml:space="preserve">2 months out:</w:t>
+      </w:r>
+    </w:p>
+    <w:p>
+      <w:pPr>
+        <w:numPr>
+          <w:ilvl w:val="0"/>
+          <w:numId w:val="1003"/>
+        </w:numPr>
+        <w:pStyle w:val="Compact"/>
+      </w:pPr>
+      <w:r>
+        <w:t xml:space="preserve">☐ Revise and update attachments</w:t>
+      </w:r>
+    </w:p>
+    <w:p>
+      <w:pPr>
+        <w:numPr>
+          <w:ilvl w:val="0"/>
+          <w:numId w:val="1003"/>
+        </w:numPr>
+        <w:pStyle w:val="Compact"/>
+      </w:pPr>
+      <w:r>
+        <w:t xml:space="preserve">☐ Draft project-related attachments (e.g. Candidate Information, Research Strategy), incorporating preliminary work</w:t>
+      </w:r>
+    </w:p>
+    <w:p>
+      <w:pPr>
+        <w:numPr>
+          <w:ilvl w:val="0"/>
+          <w:numId w:val="1003"/>
+        </w:numPr>
+        <w:pStyle w:val="Compact"/>
+      </w:pPr>
+      <w:r>
+        <w:t xml:space="preserve">☐ Finalize &amp; confirm grant activity code, center/institute, and program</w:t>
+      </w:r>
+    </w:p>
+    <w:p>
+      <w:pPr>
+        <w:numPr>
+          <w:ilvl w:val="0"/>
+          <w:numId w:val="1003"/>
+        </w:numPr>
+        <w:pStyle w:val="Compact"/>
+      </w:pPr>
+      <w:r>
+        <w:t xml:space="preserve">☐ Request supporting documents</w:t>
+      </w:r>
+    </w:p>
+    <w:p>
+      <w:pPr>
+        <w:pStyle w:val="FirstParagraph"/>
+      </w:pPr>
+      <w:r>
+        <w:t xml:space="preserve">1 month out:</w:t>
+      </w:r>
+    </w:p>
+    <w:p>
+      <w:pPr>
+        <w:numPr>
+          <w:ilvl w:val="0"/>
+          <w:numId w:val="1004"/>
+        </w:numPr>
+        <w:pStyle w:val="Compact"/>
+      </w:pPr>
+      <w:r>
+        <w:t xml:space="preserve">☐ Revise and update attachments</w:t>
+      </w:r>
+    </w:p>
+    <w:p>
+      <w:pPr>
+        <w:numPr>
+          <w:ilvl w:val="0"/>
+          <w:numId w:val="1004"/>
+        </w:numPr>
+        <w:pStyle w:val="Compact"/>
+      </w:pPr>
+      <w:r>
+        <w:t xml:space="preserve">☐ Update NIH biosketch</w:t>
+      </w:r>
+    </w:p>
+    <w:p>
+      <w:pPr>
+        <w:numPr>
+          <w:ilvl w:val="0"/>
+          <w:numId w:val="1004"/>
+        </w:numPr>
+        <w:pStyle w:val="Compact"/>
+      </w:pPr>
+      <w:r>
+        <w:t xml:space="preserve">☐ Write summary attachments (e.g. Project Summary/Abstract, Project Narrative)</w:t>
+      </w:r>
+    </w:p>
+    <w:bookmarkStart w:id="22" w:name="project-summary"/>
     <w:p>
       <w:pPr>
         <w:pStyle w:val="Heading1"/>
@@ -65,8 +343,8 @@
         <w:t xml:space="preserve">Project Summary</w:t>
       </w:r>
     </w:p>
-    <w:bookmarkEnd w:id="20"/>
-    <w:bookmarkStart w:id="27" w:name="introduction"/>
+    <w:bookmarkEnd w:id="22"/>
+    <w:bookmarkStart w:id="29" w:name="introduction"/>
     <w:p>
       <w:pPr>
         <w:pStyle w:val="Heading1"/>
@@ -110,7 +388,7 @@
         <w:rPr>
           <w:rStyle w:val="FootnoteReference"/>
         </w:rPr>
-        <w:footnoteReference w:id="21"/>
+        <w:footnoteReference w:id="23"/>
       </w:r>
       <w:r>
         <w:t xml:space="preserve"> </w:t>
@@ -201,7 +479,7 @@
         <w:t xml:space="preserve">Below are illustrated each of the sectioning elements. In the rest of the document, only subsections and subsubsections are used within sections (attachments); paragraphs and subparagraphs are consistently formatted for convenience as needed, but should probably be used sparingly.</w:t>
       </w:r>
     </w:p>
-    <w:bookmarkStart w:id="26" w:name="subsection"/>
+    <w:bookmarkStart w:id="28" w:name="subsection"/>
     <w:p>
       <w:pPr>
         <w:pStyle w:val="Heading2"/>
@@ -218,7 +496,7 @@
         <w:t xml:space="preserve">This is a subsection.</w:t>
       </w:r>
     </w:p>
-    <w:bookmarkStart w:id="25" w:name="subsubsection"/>
+    <w:bookmarkStart w:id="27" w:name="subsubsection"/>
     <w:p>
       <w:pPr>
         <w:pStyle w:val="Heading3"/>
@@ -235,7 +513,7 @@
         <w:t xml:space="preserve">This is a subsubsection.</w:t>
       </w:r>
     </w:p>
-    <w:bookmarkStart w:id="24" w:name="paragraph"/>
+    <w:bookmarkStart w:id="26" w:name="paragraph"/>
     <w:p>
       <w:pPr>
         <w:pStyle w:val="Heading4"/>
@@ -252,7 +530,7 @@
         <w:t xml:space="preserve">This is a paragraph.</w:t>
       </w:r>
     </w:p>
-    <w:bookmarkStart w:id="23" w:name="subparagraph"/>
+    <w:bookmarkStart w:id="25" w:name="subparagraph"/>
     <w:p>
       <w:pPr>
         <w:pStyle w:val="Heading5"/>
@@ -269,12 +547,12 @@
         <w:t xml:space="preserve">This is a subparagraph.</w:t>
       </w:r>
     </w:p>
-    <w:bookmarkEnd w:id="23"/>
-    <w:bookmarkEnd w:id="24"/>
     <w:bookmarkEnd w:id="25"/>
     <w:bookmarkEnd w:id="26"/>
     <w:bookmarkEnd w:id="27"/>
-    <w:bookmarkStart w:id="28" w:name="specific-aims"/>
+    <w:bookmarkEnd w:id="28"/>
+    <w:bookmarkEnd w:id="29"/>
+    <w:bookmarkStart w:id="30" w:name="specific-aims"/>
     <w:p>
       <w:pPr>
         <w:pStyle w:val="Heading1"/>
@@ -325,8 +603,8 @@
         <w:t xml:space="preserve"> </w:t>
       </w:r>
     </w:p>
-    <w:bookmarkEnd w:id="28"/>
-    <w:bookmarkStart w:id="39" w:name="research-strategy"/>
+    <w:bookmarkEnd w:id="30"/>
+    <w:bookmarkStart w:id="41" w:name="research-strategy"/>
     <w:p>
       <w:pPr>
         <w:pStyle w:val="Heading1"/>
@@ -335,7 +613,7 @@
         <w:t xml:space="preserve">Research Strategy</w:t>
       </w:r>
     </w:p>
-    <w:bookmarkStart w:id="31" w:name="significance"/>
+    <w:bookmarkStart w:id="33" w:name="significance"/>
     <w:p>
       <w:pPr>
         <w:pStyle w:val="Heading2"/>
@@ -344,7 +622,7 @@
         <w:t xml:space="preserve">Significance</w:t>
       </w:r>
     </w:p>
-    <w:bookmarkStart w:id="29" w:name="impact"/>
+    <w:bookmarkStart w:id="31" w:name="impact"/>
     <w:p>
       <w:pPr>
         <w:pStyle w:val="Heading3"/>
@@ -353,8 +631,8 @@
         <w:t xml:space="preserve">Impact</w:t>
       </w:r>
     </w:p>
-    <w:bookmarkEnd w:id="29"/>
-    <w:bookmarkStart w:id="30" w:name="merit"/>
+    <w:bookmarkEnd w:id="31"/>
+    <w:bookmarkStart w:id="32" w:name="merit"/>
     <w:p>
       <w:pPr>
         <w:pStyle w:val="Heading3"/>
@@ -363,9 +641,9 @@
         <w:t xml:space="preserve">Merit</w:t>
       </w:r>
     </w:p>
-    <w:bookmarkEnd w:id="30"/>
-    <w:bookmarkEnd w:id="31"/>
-    <w:bookmarkStart w:id="34" w:name="investigators"/>
+    <w:bookmarkEnd w:id="32"/>
+    <w:bookmarkEnd w:id="33"/>
+    <w:bookmarkStart w:id="36" w:name="investigators"/>
     <w:p>
       <w:pPr>
         <w:pStyle w:val="Heading2"/>
@@ -374,7 +652,7 @@
         <w:t xml:space="preserve">Investigators</w:t>
       </w:r>
     </w:p>
-    <w:bookmarkStart w:id="32" w:name="first-author"/>
+    <w:bookmarkStart w:id="34" w:name="first-author"/>
     <w:p>
       <w:pPr>
         <w:pStyle w:val="Heading3"/>
@@ -383,8 +661,8 @@
         <w:t xml:space="preserve">First Author</w:t>
       </w:r>
     </w:p>
-    <w:bookmarkEnd w:id="32"/>
-    <w:bookmarkStart w:id="33" w:name="second-author"/>
+    <w:bookmarkEnd w:id="34"/>
+    <w:bookmarkStart w:id="35" w:name="second-author"/>
     <w:p>
       <w:pPr>
         <w:pStyle w:val="Heading3"/>
@@ -393,9 +671,9 @@
         <w:t xml:space="preserve">Second Author</w:t>
       </w:r>
     </w:p>
-    <w:bookmarkEnd w:id="33"/>
-    <w:bookmarkEnd w:id="34"/>
-    <w:bookmarkStart w:id="35" w:name="innovation"/>
+    <w:bookmarkEnd w:id="35"/>
+    <w:bookmarkEnd w:id="36"/>
+    <w:bookmarkStart w:id="37" w:name="innovation"/>
     <w:p>
       <w:pPr>
         <w:pStyle w:val="Heading2"/>
@@ -404,8 +682,8 @@
         <w:t xml:space="preserve">Innovation</w:t>
       </w:r>
     </w:p>
-    <w:bookmarkEnd w:id="35"/>
-    <w:bookmarkStart w:id="38" w:name="approach"/>
+    <w:bookmarkEnd w:id="37"/>
+    <w:bookmarkStart w:id="40" w:name="approach"/>
     <w:p>
       <w:pPr>
         <w:pStyle w:val="Heading2"/>
@@ -414,7 +692,7 @@
         <w:t xml:space="preserve">Approach</w:t>
       </w:r>
     </w:p>
-    <w:bookmarkStart w:id="36" w:name="resources"/>
+    <w:bookmarkStart w:id="38" w:name="resources"/>
     <w:p>
       <w:pPr>
         <w:pStyle w:val="Heading3"/>
@@ -423,8 +701,8 @@
         <w:t xml:space="preserve">Resources</w:t>
       </w:r>
     </w:p>
-    <w:bookmarkEnd w:id="36"/>
-    <w:bookmarkStart w:id="37" w:name="proposed-methodology"/>
+    <w:bookmarkEnd w:id="38"/>
+    <w:bookmarkStart w:id="39" w:name="proposed-methodology"/>
     <w:p>
       <w:pPr>
         <w:pStyle w:val="Heading3"/>
@@ -433,10 +711,10 @@
         <w:t xml:space="preserve">Proposed methodology</w:t>
       </w:r>
     </w:p>
-    <w:bookmarkEnd w:id="37"/>
-    <w:bookmarkEnd w:id="38"/>
     <w:bookmarkEnd w:id="39"/>
-    <w:bookmarkStart w:id="44" w:name="bibliography-and-references-cited"/>
+    <w:bookmarkEnd w:id="40"/>
+    <w:bookmarkEnd w:id="41"/>
+    <w:bookmarkStart w:id="46" w:name="bibliography-and-references-cited"/>
     <w:p>
       <w:pPr>
         <w:pStyle w:val="Heading1"/>
@@ -445,8 +723,8 @@
         <w:t xml:space="preserve">Bibliography and References Cited</w:t>
       </w:r>
     </w:p>
-    <w:bookmarkStart w:id="43" w:name="refs"/>
-    <w:bookmarkStart w:id="40" w:name="ref-article"/>
+    <w:bookmarkStart w:id="45" w:name="refs"/>
+    <w:bookmarkStart w:id="42" w:name="ref-article"/>
     <w:p>
       <w:pPr>
         <w:pStyle w:val="Bibliography"/>
@@ -488,8 +766,8 @@
         <w:t xml:space="preserve">:201–13.</w:t>
       </w:r>
     </w:p>
-    <w:bookmarkEnd w:id="40"/>
-    <w:bookmarkStart w:id="41" w:name="ref-book"/>
+    <w:bookmarkEnd w:id="42"/>
+    <w:bookmarkStart w:id="43" w:name="ref-book"/>
     <w:p>
       <w:pPr>
         <w:pStyle w:val="Bibliography"/>
@@ -519,8 +797,8 @@
         <w:t xml:space="preserve">. vol. 4. 3rd ed. The address: The name of the publisher; 1993.</w:t>
       </w:r>
     </w:p>
-    <w:bookmarkEnd w:id="41"/>
-    <w:bookmarkStart w:id="42" w:name="ref-incollection"/>
+    <w:bookmarkEnd w:id="43"/>
+    <w:bookmarkStart w:id="44" w:name="ref-incollection"/>
     <w:p>
       <w:pPr>
         <w:pStyle w:val="Bibliography"/>
@@ -550,9 +828,9 @@
         <w:t xml:space="preserve">, vol. 4. 3rd ed. The address of the publisher: The name of the publisher; 1993. p. 201–13.</w:t>
       </w:r>
     </w:p>
-    <w:bookmarkEnd w:id="42"/>
-    <w:bookmarkEnd w:id="43"/>
     <w:bookmarkEnd w:id="44"/>
+    <w:bookmarkEnd w:id="45"/>
+    <w:bookmarkEnd w:id="46"/>
     <w:sectPr>
       <w:footnotePr>
         <w:numFmt w:val="chicago"/>
@@ -585,7 +863,7 @@
       </w:r>
     </w:p>
   </w:footnote>
-  <w:footnote w:id="21">
+  <w:footnote w:id="20">
     <w:p>
       <w:pPr>
         <w:pStyle w:val="FootnoteText"/>
@@ -599,7 +877,31 @@
       <w:r>
         <w:t xml:space="preserve"> </w:t>
       </w:r>
-      <w:hyperlink r:id="rId22">
+      <w:hyperlink r:id="rId21">
+        <w:r>
+          <w:rPr>
+            <w:rStyle w:val="Hyperlink"/>
+          </w:rPr>
+          <w:t xml:space="preserve">https://grants.nih.gov/grants/how-to-apply-application-guide.html</w:t>
+        </w:r>
+      </w:hyperlink>
+    </w:p>
+  </w:footnote>
+  <w:footnote w:id="23">
+    <w:p>
+      <w:pPr>
+        <w:pStyle w:val="FootnoteText"/>
+      </w:pPr>
+      <w:r>
+        <w:rPr>
+          <w:rStyle w:val="FootnoteReference"/>
+        </w:rPr>
+        <w:footnoteRef/>
+      </w:r>
+      <w:r>
+        <w:t xml:space="preserve"> </w:t>
+      </w:r>
+      <w:hyperlink r:id="rId24">
         <w:r>
           <w:rPr>
             <w:rStyle w:val="Hyperlink"/>
@@ -1215,6 +1517,109 @@
     <w:lvl w:ilvl="8">
       <w:numFmt w:val="bullet"/>
       <w:lvlText w:val=" "/>
+      <w:lvlJc w:val="left"/>
+      <w:pPr>
+        <w:tabs>
+          <w:tab w:val="num" w:pos="5760"/>
+        </w:tabs>
+        <w:ind w:left="6240" w:hanging="480"/>
+      </w:pPr>
+    </w:lvl>
+  </w:abstractNum>
+  <w:abstractNum w:abstractNumId="991">
+    <w:nsid w:val="ea454b4c"/>
+    <w:multiLevelType w:val="multilevel"/>
+    <w:lvl w:ilvl="0">
+      <w:numFmt w:val="bullet"/>
+      <w:lvlText w:val="•"/>
+      <w:lvlJc w:val="left"/>
+      <w:pPr>
+        <w:tabs>
+          <w:tab w:val="num" w:pos="0"/>
+        </w:tabs>
+        <w:ind w:left="480" w:hanging="480"/>
+      </w:pPr>
+    </w:lvl>
+    <w:lvl w:ilvl="1">
+      <w:numFmt w:val="bullet"/>
+      <w:lvlText w:val="–"/>
+      <w:lvlJc w:val="left"/>
+      <w:pPr>
+        <w:tabs>
+          <w:tab w:val="num" w:pos="720"/>
+        </w:tabs>
+        <w:ind w:left="1200" w:hanging="480"/>
+      </w:pPr>
+    </w:lvl>
+    <w:lvl w:ilvl="2">
+      <w:numFmt w:val="bullet"/>
+      <w:lvlText w:val="•"/>
+      <w:lvlJc w:val="left"/>
+      <w:pPr>
+        <w:tabs>
+          <w:tab w:val="num" w:pos="1440"/>
+        </w:tabs>
+        <w:ind w:left="1920" w:hanging="480"/>
+      </w:pPr>
+    </w:lvl>
+    <w:lvl w:ilvl="3">
+      <w:numFmt w:val="bullet"/>
+      <w:lvlText w:val="–"/>
+      <w:lvlJc w:val="left"/>
+      <w:pPr>
+        <w:tabs>
+          <w:tab w:val="num" w:pos="2160"/>
+        </w:tabs>
+        <w:ind w:left="2640" w:hanging="480"/>
+      </w:pPr>
+    </w:lvl>
+    <w:lvl w:ilvl="4">
+      <w:numFmt w:val="bullet"/>
+      <w:lvlText w:val="•"/>
+      <w:lvlJc w:val="left"/>
+      <w:pPr>
+        <w:tabs>
+          <w:tab w:val="num" w:pos="2880"/>
+        </w:tabs>
+        <w:ind w:left="3360" w:hanging="480"/>
+      </w:pPr>
+    </w:lvl>
+    <w:lvl w:ilvl="5">
+      <w:numFmt w:val="bullet"/>
+      <w:lvlText w:val="–"/>
+      <w:lvlJc w:val="left"/>
+      <w:pPr>
+        <w:tabs>
+          <w:tab w:val="num" w:pos="3600"/>
+        </w:tabs>
+        <w:ind w:left="4080" w:hanging="480"/>
+      </w:pPr>
+    </w:lvl>
+    <w:lvl w:ilvl="6">
+      <w:numFmt w:val="bullet"/>
+      <w:lvlText w:val="•"/>
+      <w:lvlJc w:val="left"/>
+      <w:pPr>
+        <w:tabs>
+          <w:tab w:val="num" w:pos="4320"/>
+        </w:tabs>
+        <w:ind w:left="4800" w:hanging="480"/>
+      </w:pPr>
+    </w:lvl>
+    <w:lvl w:ilvl="7">
+      <w:numFmt w:val="bullet"/>
+      <w:lvlText w:val="–"/>
+      <w:lvlJc w:val="left"/>
+      <w:pPr>
+        <w:tabs>
+          <w:tab w:val="num" w:pos="5040"/>
+        </w:tabs>
+        <w:ind w:left="5520" w:hanging="480"/>
+      </w:pPr>
+    </w:lvl>
+    <w:lvl w:ilvl="8">
+      <w:numFmt w:val="bullet"/>
+      <w:lvlText w:val="•"/>
       <w:lvlJc w:val="left"/>
       <w:pPr>
         <w:tabs>
@@ -1343,6 +1748,18 @@
   </w:num>
   <w:num w:numId="1000">
     <w:abstractNumId w:val="990"/>
+  </w:num>
+  <w:num w:numId="1001">
+    <w:abstractNumId w:val="991"/>
+  </w:num>
+  <w:num w:numId="1002">
+    <w:abstractNumId w:val="991"/>
+  </w:num>
+  <w:num w:numId="1003">
+    <w:abstractNumId w:val="991"/>
+  </w:num>
+  <w:num w:numId="1004">
+    <w:abstractNumId w:val="991"/>
   </w:num>
 </w:numbering>
 </file>

</xml_diff>

<commit_message>
change citation style langauage from nih research to council of science editors
</commit_message>
<xml_diff>
--- a/nih-proposal.docx
+++ b/nih-proposal.docx
@@ -379,16 +379,34 @@
         <w:rPr>
           <w:rStyle w:val="VerbatimChar"/>
         </w:rPr>
-        <w:t xml:space="preserve">national-institute-of-health-research.csl</w:t>
-      </w:r>
-      <w:r>
-        <w:t xml:space="preserve">.</w:t>
+        <w:t xml:space="preserve">council-of-science-editors.csl</w:t>
+      </w:r>
+      <w:r>
+        <w:t xml:space="preserve">,</w:t>
       </w:r>
       <w:r>
         <w:rPr>
           <w:rStyle w:val="FootnoteReference"/>
         </w:rPr>
         <w:footnoteReference w:id="23"/>
+      </w:r>
+      <w:r>
+        <w:t xml:space="preserve"> </w:t>
+      </w:r>
+      <w:r>
+        <w:t xml:space="preserve">which retains information about conference proceedings and working papers (for example) lost by the previously-used</w:t>
+      </w:r>
+      <w:r>
+        <w:t xml:space="preserve"> </w:t>
+      </w:r>
+      <w:r>
+        <w:rPr>
+          <w:rStyle w:val="VerbatimChar"/>
+        </w:rPr>
+        <w:t xml:space="preserve">national-institute-of-health-research.csl</w:t>
+      </w:r>
+      <w:r>
+        <w:t xml:space="preserve">.</w:t>
       </w:r>
       <w:r>
         <w:t xml:space="preserve"> </w:t>
@@ -730,40 +748,7 @@
         <w:pStyle w:val="Bibliography"/>
       </w:pPr>
       <w:r>
-        <w:t xml:space="preserve">1</w:t>
-      </w:r>
-      <w:r>
-        <w:t xml:space="preserve"> </w:t>
-      </w:r>
-      <w:r>
-        <w:t xml:space="preserve">	</w:t>
-      </w:r>
-      <w:r>
-        <w:t xml:space="preserve">Adams P. The title of the work.</w:t>
-      </w:r>
-      <w:r>
-        <w:t xml:space="preserve"> </w:t>
-      </w:r>
-      <w:r>
-        <w:rPr>
-          <w:i/>
-        </w:rPr>
-        <w:t xml:space="preserve">The Name of the Journal</w:t>
-      </w:r>
-      <w:r>
-        <w:t xml:space="preserve"> </w:t>
-      </w:r>
-      <w:r>
-        <w:t xml:space="preserve">1993;</w:t>
-      </w:r>
-      <w:r>
-        <w:rPr>
-          <w:b/>
-        </w:rPr>
-        <w:t xml:space="preserve">4</w:t>
-      </w:r>
-      <w:r>
-        <w:t xml:space="preserve">:201–13.</w:t>
+        <w:t xml:space="preserve">1. Adams P. The title of the work. The name of the journal. 1993;4(2):201–213.</w:t>
       </w:r>
     </w:p>
     <w:bookmarkEnd w:id="42"/>
@@ -773,28 +758,7 @@
         <w:pStyle w:val="Bibliography"/>
       </w:pPr>
       <w:r>
-        <w:t xml:space="preserve">2</w:t>
-      </w:r>
-      <w:r>
-        <w:t xml:space="preserve"> </w:t>
-      </w:r>
-      <w:r>
-        <w:t xml:space="preserve">	</w:t>
-      </w:r>
-      <w:r>
-        <w:t xml:space="preserve">Babington P.</w:t>
-      </w:r>
-      <w:r>
-        <w:t xml:space="preserve"> </w:t>
-      </w:r>
-      <w:r>
-        <w:rPr>
-          <w:i/>
-        </w:rPr>
-        <w:t xml:space="preserve">The title of the work</w:t>
-      </w:r>
-      <w:r>
-        <w:t xml:space="preserve">. vol. 4. 3rd ed. The address: The name of the publisher; 1993.</w:t>
+        <w:t xml:space="preserve">2. Babington P. The title of the work. 3rd ed. The address: The name of the publisher; 1993. (10th series).</w:t>
       </w:r>
     </w:p>
     <w:bookmarkEnd w:id="43"/>
@@ -804,28 +768,7 @@
         <w:pStyle w:val="Bibliography"/>
       </w:pPr>
       <w:r>
-        <w:t xml:space="preserve">3</w:t>
-      </w:r>
-      <w:r>
-        <w:t xml:space="preserve"> </w:t>
-      </w:r>
-      <w:r>
-        <w:t xml:space="preserve">	</w:t>
-      </w:r>
-      <w:r>
-        <w:t xml:space="preserve">Farindon P. The title of the work. In: editor T, editor.</w:t>
-      </w:r>
-      <w:r>
-        <w:t xml:space="preserve"> </w:t>
-      </w:r>
-      <w:r>
-        <w:rPr>
-          <w:i/>
-        </w:rPr>
-        <w:t xml:space="preserve">The title of the book</w:t>
-      </w:r>
-      <w:r>
-        <w:t xml:space="preserve">, vol. 4. 3rd ed. The address of the publisher: The name of the publisher; 1993. p. 201–13.</w:t>
+        <w:t xml:space="preserve">3. Farindon P. The title of the work. In: editor T, editor. The title of the book. Vol. 4. 3rd ed. The address of the publisher: The name of the publisher; 1993. p. 201–213. (5th series).</w:t>
       </w:r>
     </w:p>
     <w:bookmarkEnd w:id="44"/>
@@ -906,7 +849,7 @@
           <w:rPr>
             <w:rStyle w:val="Hyperlink"/>
           </w:rPr>
-          <w:t xml:space="preserve">https://github.com/citation-style-language/styles/blob/master/national-institute-of-health-research.csl</w:t>
+          <w:t xml:space="preserve">https://github.com/citation-style-language/styles/blob/master/council-of-science-editors.csl</w:t>
         </w:r>
       </w:hyperlink>
     </w:p>

</xml_diff>

<commit_message>
rm lipsum + explain markdown & pandoc + use K series checklist - fixes #3
</commit_message>
<xml_diff>
--- a/nih-proposal.docx
+++ b/nih-proposal.docx
@@ -61,7 +61,13 @@
         <w:pStyle w:val="FirstParagraph"/>
       </w:pPr>
       <w:r>
-        <w:t xml:space="preserve">4+ months out:</w:t>
+        <w:t xml:space="preserve">Attachments checklist (K series):</w:t>
+      </w:r>
+      <w:r>
+        <w:rPr>
+          <w:rStyle w:val="FootnoteReference"/>
+        </w:rPr>
+        <w:footnoteReference w:id="20"/>
       </w:r>
     </w:p>
     <w:p>
@@ -73,7 +79,7 @@
         <w:pStyle w:val="Compact"/>
       </w:pPr>
       <w:r>
-        <w:t xml:space="preserve">☐ Who will be key personnel (e.g. mentors, collaborators, consultants)?</w:t>
+        <w:t xml:space="preserve">☐ Project Summary or Abstract</w:t>
       </w:r>
     </w:p>
     <w:p>
@@ -85,7 +91,7 @@
         <w:pStyle w:val="Compact"/>
       </w:pPr>
       <w:r>
-        <w:t xml:space="preserve">☐ Decide grant series, FOA (PA or RFA), and submission deadline</w:t>
+        <w:t xml:space="preserve">☐ Project Narrative</w:t>
       </w:r>
     </w:p>
     <w:p>
@@ -97,13 +103,7 @@
         <w:pStyle w:val="Compact"/>
       </w:pPr>
       <w:r>
-        <w:t xml:space="preserve">☐ Obtain (current) official instructions</w:t>
-      </w:r>
-      <w:r>
-        <w:rPr>
-          <w:rStyle w:val="FootnoteReference"/>
-        </w:rPr>
-        <w:footnoteReference w:id="20"/>
+        <w:t xml:space="preserve">☐ Introduction to Resubmission or Revision Application (when applicable)</w:t>
       </w:r>
     </w:p>
     <w:p>
@@ -115,7 +115,7 @@
         <w:pStyle w:val="Compact"/>
       </w:pPr>
       <w:r>
-        <w:t xml:space="preserve">☐ Who will administer the process and submit the proposal?</w:t>
+        <w:t xml:space="preserve">☐ Candidate Information and Goals for Career Development and Research Strategy</w:t>
       </w:r>
     </w:p>
     <w:p>
@@ -127,7 +127,7 @@
         <w:pStyle w:val="Compact"/>
       </w:pPr>
       <w:r>
-        <w:t xml:space="preserve">☐ What attachments are required, with descriptions and page limits?</w:t>
+        <w:t xml:space="preserve">☐ Specific Aims</w:t>
       </w:r>
     </w:p>
     <w:p>
@@ -139,7 +139,7 @@
         <w:pStyle w:val="Compact"/>
       </w:pPr>
       <w:r>
-        <w:t xml:space="preserve">☐ Know who will write supporting documents (e.g. mentor statements, letters of support, institutional environment, institutional commitment)?</w:t>
+        <w:t xml:space="preserve">☐ Training in the Responsible Conduct of Research</w:t>
       </w:r>
     </w:p>
     <w:p>
@@ -151,87 +151,82 @@
         <w:pStyle w:val="Compact"/>
       </w:pPr>
       <w:r>
-        <w:t xml:space="preserve">☐ Select or schedule preliminary work (within existing research program)</w:t>
-      </w:r>
-    </w:p>
-    <w:p>
-      <w:pPr>
-        <w:pStyle w:val="FirstParagraph"/>
-      </w:pPr>
-      <w:r>
-        <w:t xml:space="preserve">3 months out:</w:t>
+        <w:t xml:space="preserve">☐ Candidate’s Plan to Provide Mentoring</w:t>
       </w:r>
     </w:p>
     <w:p>
       <w:pPr>
         <w:numPr>
           <w:ilvl w:val="0"/>
-          <w:numId w:val="1002"/>
+          <w:numId w:val="1001"/>
         </w:numPr>
         <w:pStyle w:val="Compact"/>
       </w:pPr>
       <w:r>
-        <w:t xml:space="preserve">☐ Draft and Specific Aims and distribute among key personnel</w:t>
+        <w:t xml:space="preserve">☐ Plans and Statements of Mentor and Co-mentor(s)</w:t>
       </w:r>
     </w:p>
     <w:p>
       <w:pPr>
         <w:numPr>
           <w:ilvl w:val="0"/>
-          <w:numId w:val="1002"/>
+          <w:numId w:val="1001"/>
         </w:numPr>
         <w:pStyle w:val="Compact"/>
       </w:pPr>
       <w:r>
-        <w:t xml:space="preserve">☐ Initialize bibliography (e.g. Zotero)</w:t>
+        <w:t xml:space="preserve">☐ Letters of Support from Collaborators, Contributors, and Consultants</w:t>
       </w:r>
     </w:p>
     <w:p>
       <w:pPr>
         <w:numPr>
           <w:ilvl w:val="0"/>
-          <w:numId w:val="1002"/>
+          <w:numId w:val="1001"/>
         </w:numPr>
         <w:pStyle w:val="Compact"/>
       </w:pPr>
       <w:r>
-        <w:t xml:space="preserve">☐ Decide grant activity code, center/institute, and program (e.g. NOTI)</w:t>
+        <w:t xml:space="preserve">☐ Description of Institutional Environment</w:t>
       </w:r>
     </w:p>
     <w:p>
       <w:pPr>
         <w:numPr>
           <w:ilvl w:val="0"/>
-          <w:numId w:val="1002"/>
+          <w:numId w:val="1001"/>
         </w:numPr>
         <w:pStyle w:val="Compact"/>
       </w:pPr>
       <w:r>
-        <w:t xml:space="preserve">☐ Contact program officer</w:t>
+        <w:t xml:space="preserve">☐ Institutional Commitment to Candidate’s Research Career Development</w:t>
       </w:r>
     </w:p>
     <w:p>
       <w:pPr>
         <w:numPr>
           <w:ilvl w:val="0"/>
-          <w:numId w:val="1002"/>
+          <w:numId w:val="1001"/>
         </w:numPr>
         <w:pStyle w:val="Compact"/>
       </w:pPr>
       <w:r>
-        <w:t xml:space="preserve">☐ Draft resource attachments (e.g. Facilities and Other Resources, Equipment, Budget Justification)</w:t>
-      </w:r>
-    </w:p>
-    <w:p>
-      <w:pPr>
-        <w:numPr>
-          <w:ilvl w:val="0"/>
-          <w:numId w:val="1002"/>
-        </w:numPr>
-        <w:pStyle w:val="Compact"/>
-      </w:pPr>
-      <w:r>
-        <w:t xml:space="preserve">☐ Request letters of reference</w:t>
+        <w:t xml:space="preserve">☐ Biographical Sketch</w:t>
+      </w:r>
+      <w:r>
+        <w:rPr>
+          <w:rStyle w:val="FootnoteReference"/>
+        </w:rPr>
+        <w:footnoteReference w:id="22"/>
+      </w:r>
+    </w:p>
+    <w:bookmarkStart w:id="34" w:name="project-summary"/>
+    <w:p>
+      <w:pPr>
+        <w:pStyle w:val="Heading1"/>
+      </w:pPr>
+      <w:r>
+        <w:t xml:space="preserve">Project Summary</w:t>
       </w:r>
     </w:p>
     <w:p>
@@ -239,55 +234,16 @@
         <w:pStyle w:val="FirstParagraph"/>
       </w:pPr>
       <w:r>
-        <w:t xml:space="preserve">2 months out:</w:t>
-      </w:r>
-    </w:p>
-    <w:p>
-      <w:pPr>
-        <w:numPr>
-          <w:ilvl w:val="0"/>
-          <w:numId w:val="1003"/>
-        </w:numPr>
-        <w:pStyle w:val="Compact"/>
-      </w:pPr>
-      <w:r>
-        <w:t xml:space="preserve">☐ Revise and update attachments</w:t>
-      </w:r>
-    </w:p>
-    <w:p>
-      <w:pPr>
-        <w:numPr>
-          <w:ilvl w:val="0"/>
-          <w:numId w:val="1003"/>
-        </w:numPr>
-        <w:pStyle w:val="Compact"/>
-      </w:pPr>
-      <w:r>
-        <w:t xml:space="preserve">☐ Draft project-related attachments (e.g. Candidate Information, Research Strategy), incorporating preliminary work</w:t>
-      </w:r>
-    </w:p>
-    <w:p>
-      <w:pPr>
-        <w:numPr>
-          <w:ilvl w:val="0"/>
-          <w:numId w:val="1003"/>
-        </w:numPr>
-        <w:pStyle w:val="Compact"/>
-      </w:pPr>
-      <w:r>
-        <w:t xml:space="preserve">☐ Finalize &amp; confirm grant activity code, center/institute, and program</w:t>
-      </w:r>
-    </w:p>
-    <w:p>
-      <w:pPr>
-        <w:numPr>
-          <w:ilvl w:val="0"/>
-          <w:numId w:val="1003"/>
-        </w:numPr>
-        <w:pStyle w:val="Compact"/>
-      </w:pPr>
-      <w:r>
-        <w:t xml:space="preserve">☐ Request supporting documents</w:t>
+        <w:t xml:space="preserve">This attachment is used to illustrate various style elements.</w:t>
+      </w:r>
+    </w:p>
+    <w:bookmarkStart w:id="28" w:name="citations"/>
+    <w:p>
+      <w:pPr>
+        <w:pStyle w:val="Heading2"/>
+      </w:pPr>
+      <w:r>
+        <w:t xml:space="preserve">Citations</w:t>
       </w:r>
     </w:p>
     <w:p>
@@ -295,70 +251,7 @@
         <w:pStyle w:val="FirstParagraph"/>
       </w:pPr>
       <w:r>
-        <w:t xml:space="preserve">1 month out:</w:t>
-      </w:r>
-    </w:p>
-    <w:p>
-      <w:pPr>
-        <w:numPr>
-          <w:ilvl w:val="0"/>
-          <w:numId w:val="1004"/>
-        </w:numPr>
-        <w:pStyle w:val="Compact"/>
-      </w:pPr>
-      <w:r>
-        <w:t xml:space="preserve">☐ Revise and update attachments</w:t>
-      </w:r>
-    </w:p>
-    <w:p>
-      <w:pPr>
-        <w:numPr>
-          <w:ilvl w:val="0"/>
-          <w:numId w:val="1004"/>
-        </w:numPr>
-        <w:pStyle w:val="Compact"/>
-      </w:pPr>
-      <w:r>
-        <w:t xml:space="preserve">☐ Update NIH biosketch</w:t>
-      </w:r>
-    </w:p>
-    <w:p>
-      <w:pPr>
-        <w:numPr>
-          <w:ilvl w:val="0"/>
-          <w:numId w:val="1004"/>
-        </w:numPr>
-        <w:pStyle w:val="Compact"/>
-      </w:pPr>
-      <w:r>
-        <w:t xml:space="preserve">☐ Write summary attachments (e.g. Project Summary/Abstract, Project Narrative)</w:t>
-      </w:r>
-    </w:p>
-    <w:bookmarkStart w:id="22" w:name="project-summary"/>
-    <w:p>
-      <w:pPr>
-        <w:pStyle w:val="Heading1"/>
-      </w:pPr>
-      <w:r>
-        <w:t xml:space="preserve">Project Summary</w:t>
-      </w:r>
-    </w:p>
-    <w:bookmarkEnd w:id="22"/>
-    <w:bookmarkStart w:id="29" w:name="introduction"/>
-    <w:p>
-      <w:pPr>
-        <w:pStyle w:val="Heading1"/>
-      </w:pPr>
-      <w:r>
-        <w:t xml:space="preserve">Introduction</w:t>
-      </w:r>
-    </w:p>
-    <w:p>
-      <w:pPr>
-        <w:pStyle w:val="FirstParagraph"/>
-      </w:pPr>
-      <w:r>
-        <w:t xml:space="preserve">The introduction is used to illustrate citations from the bibliography file.</w:t>
+        <w:t xml:space="preserve">Inline citations</w:t>
       </w:r>
       <w:r>
         <w:rPr>
@@ -370,6 +263,23 @@
         <w:t xml:space="preserve"> </w:t>
       </w:r>
       <w:r>
+        <w:t xml:space="preserve">can be tagged from the bibliography file.</w:t>
+      </w:r>
+    </w:p>
+    <w:bookmarkStart w:id="27" w:name="formatting"/>
+    <w:p>
+      <w:pPr>
+        <w:pStyle w:val="Heading3"/>
+      </w:pPr>
+      <w:r>
+        <w:t xml:space="preserve">Formatting</w:t>
+      </w:r>
+    </w:p>
+    <w:p>
+      <w:pPr>
+        <w:pStyle w:val="FirstParagraph"/>
+      </w:pPr>
+      <w:r>
         <w:t xml:space="preserve">Citations are formatted according to the Citation Style Language (CSL) style</w:t>
       </w:r>
       <w:r>
@@ -388,7 +298,7 @@
         <w:rPr>
           <w:rStyle w:val="FootnoteReference"/>
         </w:rPr>
-        <w:footnoteReference w:id="23"/>
+        <w:footnoteReference w:id="25"/>
       </w:r>
       <w:r>
         <w:t xml:space="preserve"> </w:t>
@@ -415,9 +325,20 @@
         <w:t xml:space="preserve">(Note that abstract symbols are used for footnote superscripts in order to avoid confusion with numerical citation superscripts.)</w:t>
       </w:r>
     </w:p>
-    <w:p>
-      <w:pPr>
-        <w:pStyle w:val="BodyText"/>
+    <w:bookmarkEnd w:id="27"/>
+    <w:bookmarkEnd w:id="28"/>
+    <w:bookmarkStart w:id="29" w:name="underlined-text"/>
+    <w:p>
+      <w:pPr>
+        <w:pStyle w:val="Heading2"/>
+      </w:pPr>
+      <w:r>
+        <w:t xml:space="preserve">Underlined text</w:t>
+      </w:r>
+    </w:p>
+    <w:p>
+      <w:pPr>
+        <w:pStyle w:val="FirstParagraph"/>
       </w:pPr>
       <w:r>
         <w:t xml:space="preserve">While inline</w:t>
@@ -478,6 +399,7 @@
       </w:r>
       <w:r>
         <w:rPr>
+          <w:bCs/>
           <w:b/>
         </w:rPr>
         <w:t xml:space="preserve">ulem</w:t>
@@ -489,21 +411,39 @@
         <w:t xml:space="preserve">package in the front matter.</w:t>
       </w:r>
     </w:p>
+    <w:bookmarkEnd w:id="29"/>
+    <w:bookmarkStart w:id="33" w:name="headers-and-sections"/>
+    <w:p>
+      <w:pPr>
+        <w:pStyle w:val="Heading2"/>
+      </w:pPr>
+      <w:r>
+        <w:t xml:space="preserve">Headers and sections</w:t>
+      </w:r>
+    </w:p>
+    <w:p>
+      <w:pPr>
+        <w:pStyle w:val="FirstParagraph"/>
+      </w:pPr>
+      <w:r>
+        <w:t xml:space="preserve">Top-level headers or sections are treated as separate attachments and begin on new pages.</w:t>
+      </w:r>
+    </w:p>
     <w:p>
       <w:pPr>
         <w:pStyle w:val="BodyText"/>
       </w:pPr>
       <w:r>
-        <w:t xml:space="preserve">Below are illustrated each of the sectioning elements. In the rest of the document, only subsections and subsubsections are used within sections (attachments); paragraphs and subparagraphs are consistently formatted for convenience as needed, but should probably be used sparingly.</w:t>
-      </w:r>
-    </w:p>
-    <w:bookmarkStart w:id="28" w:name="subsection"/>
-    <w:p>
-      <w:pPr>
-        <w:pStyle w:val="Heading2"/>
-      </w:pPr>
-      <w:r>
-        <w:t xml:space="preserve">Subsection</w:t>
+        <w:t xml:space="preserve">The remaining levels are subsections (such as this one), subsubsections, paragraphs, and subparagraphs (illustrated below). These are consistently formatted for convenience, but lower levels should probably be used sparingly.</w:t>
+      </w:r>
+    </w:p>
+    <w:bookmarkStart w:id="32" w:name="subsubsection"/>
+    <w:p>
+      <w:pPr>
+        <w:pStyle w:val="Heading3"/>
+      </w:pPr>
+      <w:r>
+        <w:t xml:space="preserve">Subsubsection</w:t>
       </w:r>
     </w:p>
     <w:p>
@@ -511,16 +451,16 @@
         <w:pStyle w:val="FirstParagraph"/>
       </w:pPr>
       <w:r>
-        <w:t xml:space="preserve">This is a subsection.</w:t>
-      </w:r>
-    </w:p>
-    <w:bookmarkStart w:id="27" w:name="subsubsection"/>
-    <w:p>
-      <w:pPr>
-        <w:pStyle w:val="Heading3"/>
-      </w:pPr>
-      <w:r>
-        <w:t xml:space="preserve">Subsubsection</w:t>
+        <w:t xml:space="preserve">This is a subsubsection.</w:t>
+      </w:r>
+    </w:p>
+    <w:bookmarkStart w:id="31" w:name="paragraph"/>
+    <w:p>
+      <w:pPr>
+        <w:pStyle w:val="Heading4"/>
+      </w:pPr>
+      <w:r>
+        <w:t xml:space="preserve">Paragraph</w:t>
       </w:r>
     </w:p>
     <w:p>
@@ -528,16 +468,16 @@
         <w:pStyle w:val="FirstParagraph"/>
       </w:pPr>
       <w:r>
-        <w:t xml:space="preserve">This is a subsubsection.</w:t>
-      </w:r>
-    </w:p>
-    <w:bookmarkStart w:id="26" w:name="paragraph"/>
-    <w:p>
-      <w:pPr>
-        <w:pStyle w:val="Heading4"/>
-      </w:pPr>
-      <w:r>
-        <w:t xml:space="preserve">Paragraph</w:t>
+        <w:t xml:space="preserve">This is a paragraph.</w:t>
+      </w:r>
+    </w:p>
+    <w:bookmarkStart w:id="30" w:name="subparagraph"/>
+    <w:p>
+      <w:pPr>
+        <w:pStyle w:val="Heading5"/>
+      </w:pPr>
+      <w:r>
+        <w:t xml:space="preserve">Subparagraph</w:t>
       </w:r>
     </w:p>
     <w:p>
@@ -545,16 +485,29 @@
         <w:pStyle w:val="FirstParagraph"/>
       </w:pPr>
       <w:r>
-        <w:t xml:space="preserve">This is a paragraph.</w:t>
-      </w:r>
-    </w:p>
-    <w:bookmarkStart w:id="25" w:name="subparagraph"/>
-    <w:p>
-      <w:pPr>
-        <w:pStyle w:val="Heading5"/>
-      </w:pPr>
-      <w:r>
-        <w:t xml:space="preserve">Subparagraph</w:t>
+        <w:t xml:space="preserve">This is a subparagraph.</w:t>
+      </w:r>
+    </w:p>
+    <w:p>
+      <w:pPr>
+        <w:pStyle w:val="BodyText"/>
+      </w:pPr>
+      <w:r>
+        <w:t xml:space="preserve">Custom formatting of inline paragraph headers, as is done in the Specific Aims attachment, may be preferred to paragraph or subparagraph headers that occupy whole lines.</w:t>
+      </w:r>
+    </w:p>
+    <w:bookmarkEnd w:id="30"/>
+    <w:bookmarkEnd w:id="31"/>
+    <w:bookmarkEnd w:id="32"/>
+    <w:bookmarkEnd w:id="33"/>
+    <w:bookmarkEnd w:id="34"/>
+    <w:bookmarkStart w:id="39" w:name="specific-aims"/>
+    <w:p>
+      <w:pPr>
+        <w:pStyle w:val="Heading1"/>
+      </w:pPr>
+      <w:r>
+        <w:t xml:space="preserve">Specific Aims</w:t>
       </w:r>
     </w:p>
     <w:p>
@@ -562,29 +515,16 @@
         <w:pStyle w:val="FirstParagraph"/>
       </w:pPr>
       <w:r>
-        <w:t xml:space="preserve">This is a subparagraph.</w:t>
-      </w:r>
-    </w:p>
-    <w:bookmarkEnd w:id="25"/>
-    <w:bookmarkEnd w:id="26"/>
-    <w:bookmarkEnd w:id="27"/>
-    <w:bookmarkEnd w:id="28"/>
-    <w:bookmarkEnd w:id="29"/>
-    <w:bookmarkStart w:id="30" w:name="specific-aims"/>
-    <w:p>
-      <w:pPr>
-        <w:pStyle w:val="Heading1"/>
-      </w:pPr>
-      <w:r>
-        <w:t xml:space="preserve">Specific Aims</w:t>
-      </w:r>
-    </w:p>
-    <w:p>
-      <w:pPr>
-        <w:pStyle w:val="FirstParagraph"/>
+        <w:t xml:space="preserve">This template is being prepared to accomplish three research aims:</w:t>
+      </w:r>
+    </w:p>
+    <w:p>
+      <w:pPr>
+        <w:pStyle w:val="BodyText"/>
       </w:pPr>
       <w:r>
         <w:rPr>
+          <w:bCs/>
           <w:b/>
         </w:rPr>
         <w:t xml:space="preserve">Aim 1:</w:t>
@@ -592,6 +532,21 @@
       <w:r>
         <w:t xml:space="preserve"> </w:t>
       </w:r>
+      <w:r>
+        <w:t xml:space="preserve">Reduce time spent formatting, consolidating, and revising NIH applications by allowing researchers to work entirely in plain-text Markdown</w:t>
+      </w:r>
+      <w:r>
+        <w:rPr>
+          <w:rStyle w:val="FootnoteReference"/>
+        </w:rPr>
+        <w:footnoteReference w:id="35"/>
+      </w:r>
+      <w:r>
+        <w:t xml:space="preserve"> </w:t>
+      </w:r>
+      <w:r>
+        <w:t xml:space="preserve">during the writing process.</w:t>
+      </w:r>
     </w:p>
     <w:p>
       <w:pPr>
@@ -599,6 +554,7 @@
       </w:pPr>
       <w:r>
         <w:rPr>
+          <w:bCs/>
           <w:b/>
         </w:rPr>
         <w:t xml:space="preserve">Aim 2:</w:t>
@@ -606,6 +562,33 @@
       <w:r>
         <w:t xml:space="preserve"> </w:t>
       </w:r>
+      <w:r>
+        <w:t xml:space="preserve">Raise awareness of the</w:t>
+      </w:r>
+      <w:r>
+        <w:t xml:space="preserve"> </w:t>
+      </w:r>
+      <w:r>
+        <w:t xml:space="preserve">“</w:t>
+      </w:r>
+      <w:r>
+        <w:t xml:space="preserve">Markdown + Pandoc</w:t>
+      </w:r>
+      <w:r>
+        <w:t xml:space="preserve">”</w:t>
+      </w:r>
+      <w:r>
+        <w:rPr>
+          <w:rStyle w:val="FootnoteReference"/>
+        </w:rPr>
+        <w:footnoteReference w:id="37"/>
+      </w:r>
+      <w:r>
+        <w:t xml:space="preserve"> </w:t>
+      </w:r>
+      <w:r>
+        <w:t xml:space="preserve">workflow among researchers who might benefit from adopting it.</w:t>
+      </w:r>
     </w:p>
     <w:p>
       <w:pPr>
@@ -613,6 +596,7 @@
       </w:pPr>
       <w:r>
         <w:rPr>
+          <w:bCs/>
           <w:b/>
         </w:rPr>
         <w:t xml:space="preserve">Aim 3:</w:t>
@@ -620,166 +604,59 @@
       <w:r>
         <w:t xml:space="preserve"> </w:t>
       </w:r>
-    </w:p>
-    <w:bookmarkEnd w:id="30"/>
-    <w:bookmarkStart w:id="41" w:name="research-strategy"/>
+      <w:r>
+        <w:t xml:space="preserve">Add a line item to my personal CV.</w:t>
+      </w:r>
+    </w:p>
+    <w:bookmarkEnd w:id="39"/>
+    <w:bookmarkStart w:id="44" w:name="bibliography-and-references-cited"/>
     <w:p>
       <w:pPr>
         <w:pStyle w:val="Heading1"/>
       </w:pPr>
       <w:r>
-        <w:t xml:space="preserve">Research Strategy</w:t>
-      </w:r>
-    </w:p>
-    <w:bookmarkStart w:id="33" w:name="significance"/>
-    <w:p>
-      <w:pPr>
-        <w:pStyle w:val="Heading2"/>
-      </w:pPr>
-      <w:r>
-        <w:t xml:space="preserve">Significance</w:t>
-      </w:r>
-    </w:p>
-    <w:bookmarkStart w:id="31" w:name="impact"/>
-    <w:p>
-      <w:pPr>
-        <w:pStyle w:val="Heading3"/>
-      </w:pPr>
-      <w:r>
-        <w:t xml:space="preserve">Impact</w:t>
-      </w:r>
-    </w:p>
-    <w:bookmarkEnd w:id="31"/>
-    <w:bookmarkStart w:id="32" w:name="merit"/>
-    <w:p>
-      <w:pPr>
-        <w:pStyle w:val="Heading3"/>
-      </w:pPr>
-      <w:r>
-        <w:t xml:space="preserve">Merit</w:t>
-      </w:r>
-    </w:p>
-    <w:bookmarkEnd w:id="32"/>
-    <w:bookmarkEnd w:id="33"/>
-    <w:bookmarkStart w:id="36" w:name="investigators"/>
-    <w:p>
-      <w:pPr>
-        <w:pStyle w:val="Heading2"/>
-      </w:pPr>
-      <w:r>
-        <w:t xml:space="preserve">Investigators</w:t>
-      </w:r>
-    </w:p>
-    <w:bookmarkStart w:id="34" w:name="first-author"/>
-    <w:p>
-      <w:pPr>
-        <w:pStyle w:val="Heading3"/>
-      </w:pPr>
-      <w:r>
-        <w:t xml:space="preserve">First Author</w:t>
-      </w:r>
-    </w:p>
-    <w:bookmarkEnd w:id="34"/>
-    <w:bookmarkStart w:id="35" w:name="second-author"/>
-    <w:p>
-      <w:pPr>
-        <w:pStyle w:val="Heading3"/>
-      </w:pPr>
-      <w:r>
-        <w:t xml:space="preserve">Second Author</w:t>
-      </w:r>
-    </w:p>
-    <w:bookmarkEnd w:id="35"/>
-    <w:bookmarkEnd w:id="36"/>
-    <w:bookmarkStart w:id="37" w:name="innovation"/>
-    <w:p>
-      <w:pPr>
-        <w:pStyle w:val="Heading2"/>
-      </w:pPr>
-      <w:r>
-        <w:t xml:space="preserve">Innovation</w:t>
-      </w:r>
-    </w:p>
-    <w:bookmarkEnd w:id="37"/>
-    <w:bookmarkStart w:id="40" w:name="approach"/>
-    <w:p>
-      <w:pPr>
-        <w:pStyle w:val="Heading2"/>
-      </w:pPr>
-      <w:r>
-        <w:t xml:space="preserve">Approach</w:t>
-      </w:r>
-    </w:p>
-    <w:bookmarkStart w:id="38" w:name="resources"/>
-    <w:p>
-      <w:pPr>
-        <w:pStyle w:val="Heading3"/>
-      </w:pPr>
-      <w:r>
-        <w:t xml:space="preserve">Resources</w:t>
-      </w:r>
-    </w:p>
-    <w:bookmarkEnd w:id="38"/>
-    <w:bookmarkStart w:id="39" w:name="proposed-methodology"/>
-    <w:p>
-      <w:pPr>
-        <w:pStyle w:val="Heading3"/>
-      </w:pPr>
-      <w:r>
-        <w:t xml:space="preserve">Proposed methodology</w:t>
-      </w:r>
-    </w:p>
-    <w:bookmarkEnd w:id="39"/>
+        <w:t xml:space="preserve">Bibliography and References Cited</w:t>
+      </w:r>
+    </w:p>
+    <w:bookmarkStart w:id="43" w:name="refs"/>
+    <w:bookmarkStart w:id="40" w:name="ref-article"/>
+    <w:p>
+      <w:pPr>
+        <w:pStyle w:val="Bibliography"/>
+      </w:pPr>
+      <w:r>
+        <w:t xml:space="preserve">1. Adams P. The title of the work. The name of the journal. 1993;4(2):201–213.</w:t>
+      </w:r>
+    </w:p>
     <w:bookmarkEnd w:id="40"/>
+    <w:bookmarkStart w:id="41" w:name="ref-book"/>
+    <w:p>
+      <w:pPr>
+        <w:pStyle w:val="Bibliography"/>
+      </w:pPr>
+      <w:r>
+        <w:t xml:space="preserve">2. Babington P. The title of the work. 3rd ed. The address: The name of the publisher; 1993. (10th series).</w:t>
+      </w:r>
+    </w:p>
     <w:bookmarkEnd w:id="41"/>
-    <w:bookmarkStart w:id="46" w:name="bibliography-and-references-cited"/>
-    <w:p>
-      <w:pPr>
-        <w:pStyle w:val="Heading1"/>
-      </w:pPr>
-      <w:r>
-        <w:t xml:space="preserve">Bibliography and References Cited</w:t>
-      </w:r>
-    </w:p>
-    <w:bookmarkStart w:id="45" w:name="refs"/>
-    <w:bookmarkStart w:id="42" w:name="ref-article"/>
+    <w:bookmarkStart w:id="42" w:name="ref-incollection"/>
     <w:p>
       <w:pPr>
         <w:pStyle w:val="Bibliography"/>
       </w:pPr>
       <w:r>
-        <w:t xml:space="preserve">1. Adams P. The title of the work. The name of the journal. 1993;4(2):201–213.</w:t>
+        <w:t xml:space="preserve">3. Farindon P. The title of the work. In: editor T, editor. The title of the book. Vol. 4. 3rd ed. The address of the publisher: The name of the publisher; 1993. p. 201–213. (5th series).</w:t>
       </w:r>
     </w:p>
     <w:bookmarkEnd w:id="42"/>
-    <w:bookmarkStart w:id="43" w:name="ref-book"/>
-    <w:p>
-      <w:pPr>
-        <w:pStyle w:val="Bibliography"/>
-      </w:pPr>
-      <w:r>
-        <w:t xml:space="preserve">2. Babington P. The title of the work. 3rd ed. The address: The name of the publisher; 1993. (10th series).</w:t>
-      </w:r>
-    </w:p>
     <w:bookmarkEnd w:id="43"/>
-    <w:bookmarkStart w:id="44" w:name="ref-incollection"/>
-    <w:p>
-      <w:pPr>
-        <w:pStyle w:val="Bibliography"/>
-      </w:pPr>
-      <w:r>
-        <w:t xml:space="preserve">3. Farindon P. The title of the work. In: editor T, editor. The title of the book. Vol. 4. 3rd ed. The address of the publisher: The name of the publisher; 1993. p. 201–213. (5th series).</w:t>
-      </w:r>
-    </w:p>
     <w:bookmarkEnd w:id="44"/>
-    <w:bookmarkEnd w:id="45"/>
-    <w:bookmarkEnd w:id="46"/>
     <w:sectPr>
       <w:footnotePr>
         <w:numFmt w:val="chicago"/>
       </w:footnotePr>
-      <w:pgSz w:w="12240" w:h="15840"/>
-      <w:pgMar w:top="737" w:right="737" w:bottom="851" w:left="737" w:header="720" w:footer="720" w:gutter="0"/>
+      <w:pgSz w:h="15840" w:w="12240"/>
+      <w:pgMar w:bottom="851" w:footer="720" w:gutter="0" w:header="720" w:left="737" w:right="737" w:top="737"/>
       <w:cols w:space="720"/>
     </w:sectPr>
   </w:body>
@@ -820,17 +697,23 @@
       <w:r>
         <w:t xml:space="preserve"> </w:t>
       </w:r>
+      <w:r>
+        <w:t xml:space="preserve">following the NIH page on Page Limits:</w:t>
+      </w:r>
+      <w:r>
+        <w:t xml:space="preserve"> </w:t>
+      </w:r>
       <w:hyperlink r:id="rId21">
         <w:r>
           <w:rPr>
             <w:rStyle w:val="Hyperlink"/>
           </w:rPr>
-          <w:t xml:space="preserve">https://grants.nih.gov/grants/how-to-apply-application-guide.html</w:t>
+          <w:t xml:space="preserve">https://grants.nih.gov/grants/how-to-apply-application-guide/format-and-write/page-limits.htm</w:t>
         </w:r>
       </w:hyperlink>
     </w:p>
   </w:footnote>
-  <w:footnote w:id="23">
+  <w:footnote w:id="22">
     <w:p>
       <w:pPr>
         <w:pStyle w:val="FootnoteText"/>
@@ -844,7 +727,51 @@
       <w:r>
         <w:t xml:space="preserve"> </w:t>
       </w:r>
+      <w:r>
+        <w:t xml:space="preserve">templates: Word (NIH)</w:t>
+      </w:r>
+      <w:r>
+        <w:t xml:space="preserve"> </w:t>
+      </w:r>
+      <w:hyperlink r:id="rId23">
+        <w:r>
+          <w:rPr>
+            <w:rStyle w:val="Hyperlink"/>
+          </w:rPr>
+          <w:t xml:space="preserve">https://grants.nih.gov/grants/forms/biosketch.htm</w:t>
+        </w:r>
+      </w:hyperlink>
+      <w:r>
+        <w:t xml:space="preserve">, LaTeX</w:t>
+      </w:r>
+      <w:r>
+        <w:t xml:space="preserve"> </w:t>
+      </w:r>
       <w:hyperlink r:id="rId24">
+        <w:r>
+          <w:rPr>
+            <w:rStyle w:val="Hyperlink"/>
+          </w:rPr>
+          <w:t xml:space="preserve">https://github.com/corybrunson/latex-nihbiosketch</w:t>
+        </w:r>
+      </w:hyperlink>
+    </w:p>
+  </w:footnote>
+  <w:footnote w:id="25">
+    <w:p>
+      <w:pPr>
+        <w:pStyle w:val="FootnoteText"/>
+      </w:pPr>
+      <w:r>
+        <w:rPr>
+          <w:rStyle w:val="FootnoteReference"/>
+        </w:rPr>
+        <w:footnoteRef/>
+      </w:r>
+      <w:r>
+        <w:t xml:space="preserve"> </w:t>
+      </w:r>
+      <w:hyperlink r:id="rId26">
         <w:r>
           <w:rPr>
             <w:rStyle w:val="Hyperlink"/>
@@ -854,12 +781,60 @@
       </w:hyperlink>
     </w:p>
   </w:footnote>
+  <w:footnote w:id="35">
+    <w:p>
+      <w:pPr>
+        <w:pStyle w:val="FootnoteText"/>
+      </w:pPr>
+      <w:r>
+        <w:rPr>
+          <w:rStyle w:val="FootnoteReference"/>
+        </w:rPr>
+        <w:footnoteRef/>
+      </w:r>
+      <w:r>
+        <w:t xml:space="preserve"> </w:t>
+      </w:r>
+      <w:hyperlink r:id="rId36">
+        <w:r>
+          <w:rPr>
+            <w:rStyle w:val="Hyperlink"/>
+          </w:rPr>
+          <w:t xml:space="preserve">https://www.markdownguide.org/</w:t>
+        </w:r>
+      </w:hyperlink>
+    </w:p>
+  </w:footnote>
+  <w:footnote w:id="37">
+    <w:p>
+      <w:pPr>
+        <w:pStyle w:val="FootnoteText"/>
+      </w:pPr>
+      <w:r>
+        <w:rPr>
+          <w:rStyle w:val="FootnoteReference"/>
+        </w:rPr>
+        <w:footnoteRef/>
+      </w:r>
+      <w:r>
+        <w:t xml:space="preserve"> </w:t>
+      </w:r>
+      <w:hyperlink r:id="rId38">
+        <w:r>
+          <w:rPr>
+            <w:rStyle w:val="Hyperlink"/>
+          </w:rPr>
+          <w:t xml:space="preserve">https://pandoc.org/MANUAL.html</w:t>
+        </w:r>
+      </w:hyperlink>
+    </w:p>
+  </w:footnote>
 </w:footnotes>
 </file>
 
 <file path=word/numbering.xml><?xml version="1.0" encoding="utf-8"?>
-<w:numbering xmlns:wpc="http://schemas.microsoft.com/office/word/2010/wordprocessingCanvas" xmlns:cx="http://schemas.microsoft.com/office/drawing/2014/chartex" xmlns:cx1="http://schemas.microsoft.com/office/drawing/2015/9/8/chartex" xmlns:cx2="http://schemas.microsoft.com/office/drawing/2015/10/21/chartex" xmlns:cx3="http://schemas.microsoft.com/office/drawing/2016/5/9/chartex" xmlns:cx4="http://schemas.microsoft.com/office/drawing/2016/5/10/chartex" xmlns:cx5="http://schemas.microsoft.com/office/drawing/2016/5/11/chartex" xmlns:cx6="http://schemas.microsoft.com/office/drawing/2016/5/12/chartex" xmlns:cx7="http://schemas.microsoft.com/office/drawing/2016/5/13/chartex" xmlns:cx8="http://schemas.microsoft.com/office/drawing/2016/5/14/chartex" xmlns:mc="http://schemas.openxmlformats.org/markup-compatibility/2006" xmlns:aink="http://schemas.microsoft.com/office/drawing/2016/ink" xmlns:am3d="http://schemas.microsoft.com/office/drawing/2017/model3d" xmlns:o="urn:schemas-microsoft-com:office:office" xmlns:r="http://schemas.openxmlformats.org/officeDocument/2006/relationships" xmlns:m="http://schemas.openxmlformats.org/officeDocument/2006/math" xmlns:v="urn:schemas-microsoft-com:vml" xmlns:wp14="http://schemas.microsoft.com/office/word/2010/wordprocessingDrawing" xmlns:wp="http://schemas.openxmlformats.org/drawingml/2006/wordprocessingDrawing" xmlns:w10="urn:schemas-microsoft-com:office:word" xmlns:w="http://schemas.openxmlformats.org/wordprocessingml/2006/main" xmlns:w14="http://schemas.microsoft.com/office/word/2010/wordml" xmlns:w15="http://schemas.microsoft.com/office/word/2012/wordml" xmlns:w16cex="http://schemas.microsoft.com/office/word/2018/wordml/cex" xmlns:w16cid="http://schemas.microsoft.com/office/word/2016/wordml/cid" xmlns:w16="http://schemas.microsoft.com/office/word/2018/wordml" xmlns:w16se="http://schemas.microsoft.com/office/word/2015/wordml/symex" xmlns:wpg="http://schemas.microsoft.com/office/word/2010/wordprocessingGroup" xmlns:wpi="http://schemas.microsoft.com/office/word/2010/wordprocessingInk" xmlns:wne="http://schemas.microsoft.com/office/word/2006/wordml" xmlns:wps="http://schemas.microsoft.com/office/word/2010/wordprocessingShape" mc:Ignorable="w14 w15 w16se w16cid w16 w16cex wp14">
-  <w:abstractNum w:abstractNumId="0" w15:restartNumberingAfterBreak="0">
+<w:numbering xmlns:aink="http://schemas.microsoft.com/office/drawing/2016/ink" xmlns:am3d="http://schemas.microsoft.com/office/drawing/2017/model3d" xmlns:cx="http://schemas.microsoft.com/office/drawing/2014/chartex" xmlns:cx1="http://schemas.microsoft.com/office/drawing/2015/9/8/chartex" xmlns:cx2="http://schemas.microsoft.com/office/drawing/2015/10/21/chartex" xmlns:cx3="http://schemas.microsoft.com/office/drawing/2016/5/9/chartex" xmlns:cx4="http://schemas.microsoft.com/office/drawing/2016/5/10/chartex" xmlns:cx5="http://schemas.microsoft.com/office/drawing/2016/5/11/chartex" xmlns:cx6="http://schemas.microsoft.com/office/drawing/2016/5/12/chartex" xmlns:cx7="http://schemas.microsoft.com/office/drawing/2016/5/13/chartex" xmlns:cx8="http://schemas.microsoft.com/office/drawing/2016/5/14/chartex" xmlns:m="http://schemas.openxmlformats.org/officeDocument/2006/math" xmlns:mc="http://schemas.openxmlformats.org/markup-compatibility/2006" xmlns:o="urn:schemas-microsoft-com:office:office" xmlns:r="http://schemas.openxmlformats.org/officeDocument/2006/relationships" xmlns:v="urn:schemas-microsoft-com:vml" xmlns:w="http://schemas.openxmlformats.org/wordprocessingml/2006/main" xmlns:w10="urn:schemas-microsoft-com:office:word" xmlns:w14="http://schemas.microsoft.com/office/word/2010/wordml" xmlns:w15="http://schemas.microsoft.com/office/word/2012/wordml" xmlns:w16="http://schemas.microsoft.com/office/word/2018/wordml" xmlns:w16cex="http://schemas.microsoft.com/office/word/2018/wordml/cex" xmlns:w16cid="http://schemas.microsoft.com/office/word/2016/wordml/cid" xmlns:w16se="http://schemas.microsoft.com/office/word/2015/wordml/symex" xmlns:wne="http://schemas.microsoft.com/office/word/2006/wordml" xmlns:wp="http://schemas.openxmlformats.org/drawingml/2006/wordprocessingDrawing" xmlns:wp14="http://schemas.microsoft.com/office/word/2010/wordprocessingDrawing" xmlns:wpc="http://schemas.microsoft.com/office/word/2010/wordprocessingCanvas" xmlns:wpg="http://schemas.microsoft.com/office/word/2010/wordprocessingGroup" xmlns:wpi="http://schemas.microsoft.com/office/word/2010/wordprocessingInk" xmlns:wps="http://schemas.microsoft.com/office/word/2010/wordprocessingShape" mc:Ignorable="w14 w15 w16se w16cid w16 w16cex wp14">
+  <w:abstractNum w15:restartNumberingAfterBreak="0" w:abstractNumId="0">
     <w:nsid w:val="EA454B4C"/>
     <w:multiLevelType w:val="multilevel"/>
     <w:tmpl w:val="785A8B1E"/>
@@ -870,9 +845,9 @@
       <w:lvlJc w:val="left"/>
       <w:pPr>
         <w:tabs>
-          <w:tab w:val="num" w:pos="0"/>
-        </w:tabs>
-        <w:ind w:left="480" w:hanging="480"/>
+          <w:tab w:pos="0" w:val="num"/>
+        </w:tabs>
+        <w:ind w:hanging="480" w:left="480"/>
       </w:pPr>
     </w:lvl>
     <w:lvl w:ilvl="1">
@@ -882,9 +857,9 @@
       <w:lvlJc w:val="left"/>
       <w:pPr>
         <w:tabs>
-          <w:tab w:val="num" w:pos="720"/>
-        </w:tabs>
-        <w:ind w:left="1200" w:hanging="480"/>
+          <w:tab w:pos="720" w:val="num"/>
+        </w:tabs>
+        <w:ind w:hanging="480" w:left="1200"/>
       </w:pPr>
     </w:lvl>
     <w:lvl w:ilvl="2">
@@ -894,9 +869,9 @@
       <w:lvlJc w:val="left"/>
       <w:pPr>
         <w:tabs>
-          <w:tab w:val="num" w:pos="1440"/>
-        </w:tabs>
-        <w:ind w:left="1920" w:hanging="480"/>
+          <w:tab w:pos="1440" w:val="num"/>
+        </w:tabs>
+        <w:ind w:hanging="480" w:left="1920"/>
       </w:pPr>
     </w:lvl>
     <w:lvl w:ilvl="3">
@@ -906,9 +881,9 @@
       <w:lvlJc w:val="left"/>
       <w:pPr>
         <w:tabs>
-          <w:tab w:val="num" w:pos="2160"/>
-        </w:tabs>
-        <w:ind w:left="2640" w:hanging="480"/>
+          <w:tab w:pos="2160" w:val="num"/>
+        </w:tabs>
+        <w:ind w:hanging="480" w:left="2640"/>
       </w:pPr>
     </w:lvl>
     <w:lvl w:ilvl="4">
@@ -918,9 +893,9 @@
       <w:lvlJc w:val="left"/>
       <w:pPr>
         <w:tabs>
-          <w:tab w:val="num" w:pos="2880"/>
-        </w:tabs>
-        <w:ind w:left="3360" w:hanging="480"/>
+          <w:tab w:pos="2880" w:val="num"/>
+        </w:tabs>
+        <w:ind w:hanging="480" w:left="3360"/>
       </w:pPr>
     </w:lvl>
     <w:lvl w:ilvl="5">
@@ -930,9 +905,9 @@
       <w:lvlJc w:val="left"/>
       <w:pPr>
         <w:tabs>
-          <w:tab w:val="num" w:pos="3600"/>
-        </w:tabs>
-        <w:ind w:left="4080" w:hanging="480"/>
+          <w:tab w:pos="3600" w:val="num"/>
+        </w:tabs>
+        <w:ind w:hanging="480" w:left="4080"/>
       </w:pPr>
     </w:lvl>
     <w:lvl w:ilvl="6">
@@ -942,9 +917,9 @@
       <w:lvlJc w:val="left"/>
       <w:pPr>
         <w:tabs>
-          <w:tab w:val="num" w:pos="4320"/>
-        </w:tabs>
-        <w:ind w:left="4800" w:hanging="480"/>
+          <w:tab w:pos="4320" w:val="num"/>
+        </w:tabs>
+        <w:ind w:hanging="480" w:left="4800"/>
       </w:pPr>
     </w:lvl>
     <w:lvl w:ilvl="7">
@@ -954,9 +929,9 @@
       <w:lvlJc w:val="left"/>
       <w:pPr>
         <w:tabs>
-          <w:tab w:val="num" w:pos="5040"/>
-        </w:tabs>
-        <w:ind w:left="5520" w:hanging="480"/>
+          <w:tab w:pos="5040" w:val="num"/>
+        </w:tabs>
+        <w:ind w:hanging="480" w:left="5520"/>
       </w:pPr>
     </w:lvl>
     <w:lvl w:ilvl="8">
@@ -966,13 +941,13 @@
       <w:lvlJc w:val="left"/>
       <w:pPr>
         <w:tabs>
-          <w:tab w:val="num" w:pos="5760"/>
-        </w:tabs>
-        <w:ind w:left="6240" w:hanging="480"/>
+          <w:tab w:pos="5760" w:val="num"/>
+        </w:tabs>
+        <w:ind w:hanging="480" w:left="6240"/>
       </w:pPr>
     </w:lvl>
   </w:abstractNum>
-  <w:abstractNum w:abstractNumId="1" w15:restartNumberingAfterBreak="0">
+  <w:abstractNum w15:restartNumberingAfterBreak="0" w:abstractNumId="1">
     <w:nsid w:val="FFFFFF7C"/>
     <w:multiLevelType w:val="singleLevel"/>
     <w:tmpl w:val="299A7534"/>
@@ -983,13 +958,13 @@
       <w:lvlJc w:val="left"/>
       <w:pPr>
         <w:tabs>
-          <w:tab w:val="num" w:pos="1800"/>
-        </w:tabs>
-        <w:ind w:left="1800" w:hanging="360"/>
+          <w:tab w:pos="1800" w:val="num"/>
+        </w:tabs>
+        <w:ind w:hanging="360" w:left="1800"/>
       </w:pPr>
     </w:lvl>
   </w:abstractNum>
-  <w:abstractNum w:abstractNumId="2" w15:restartNumberingAfterBreak="0">
+  <w:abstractNum w15:restartNumberingAfterBreak="0" w:abstractNumId="2">
     <w:nsid w:val="FFFFFF7D"/>
     <w:multiLevelType w:val="singleLevel"/>
     <w:tmpl w:val="D9E49B62"/>
@@ -1000,13 +975,13 @@
       <w:lvlJc w:val="left"/>
       <w:pPr>
         <w:tabs>
-          <w:tab w:val="num" w:pos="1440"/>
-        </w:tabs>
-        <w:ind w:left="1440" w:hanging="360"/>
+          <w:tab w:pos="1440" w:val="num"/>
+        </w:tabs>
+        <w:ind w:hanging="360" w:left="1440"/>
       </w:pPr>
     </w:lvl>
   </w:abstractNum>
-  <w:abstractNum w:abstractNumId="3" w15:restartNumberingAfterBreak="0">
+  <w:abstractNum w15:restartNumberingAfterBreak="0" w:abstractNumId="3">
     <w:nsid w:val="FFFFFF7E"/>
     <w:multiLevelType w:val="singleLevel"/>
     <w:tmpl w:val="A0A8E5A4"/>
@@ -1017,13 +992,13 @@
       <w:lvlJc w:val="left"/>
       <w:pPr>
         <w:tabs>
-          <w:tab w:val="num" w:pos="1080"/>
-        </w:tabs>
-        <w:ind w:left="1080" w:hanging="360"/>
+          <w:tab w:pos="1080" w:val="num"/>
+        </w:tabs>
+        <w:ind w:hanging="360" w:left="1080"/>
       </w:pPr>
     </w:lvl>
   </w:abstractNum>
-  <w:abstractNum w:abstractNumId="4" w15:restartNumberingAfterBreak="0">
+  <w:abstractNum w15:restartNumberingAfterBreak="0" w:abstractNumId="4">
     <w:nsid w:val="FFFFFF7F"/>
     <w:multiLevelType w:val="singleLevel"/>
     <w:tmpl w:val="74EC243C"/>
@@ -1034,13 +1009,13 @@
       <w:lvlJc w:val="left"/>
       <w:pPr>
         <w:tabs>
-          <w:tab w:val="num" w:pos="720"/>
-        </w:tabs>
-        <w:ind w:left="720" w:hanging="360"/>
+          <w:tab w:pos="720" w:val="num"/>
+        </w:tabs>
+        <w:ind w:hanging="360" w:left="720"/>
       </w:pPr>
     </w:lvl>
   </w:abstractNum>
-  <w:abstractNum w:abstractNumId="5" w15:restartNumberingAfterBreak="0">
+  <w:abstractNum w15:restartNumberingAfterBreak="0" w:abstractNumId="5">
     <w:nsid w:val="FFFFFF80"/>
     <w:multiLevelType w:val="singleLevel"/>
     <w:tmpl w:val="6DB062A4"/>
@@ -1051,16 +1026,16 @@
       <w:lvlJc w:val="left"/>
       <w:pPr>
         <w:tabs>
-          <w:tab w:val="num" w:pos="1800"/>
-        </w:tabs>
-        <w:ind w:left="1800" w:hanging="360"/>
+          <w:tab w:pos="1800" w:val="num"/>
+        </w:tabs>
+        <w:ind w:hanging="360" w:left="1800"/>
       </w:pPr>
       <w:rPr>
-        <w:rFonts w:ascii="Symbol" w:hAnsi="Symbol" w:cs="Symbol" w:hint="default"/>
+        <w:rFonts w:ascii="Symbol" w:cs="Symbol" w:hAnsi="Symbol" w:hint="default"/>
       </w:rPr>
     </w:lvl>
   </w:abstractNum>
-  <w:abstractNum w:abstractNumId="6" w15:restartNumberingAfterBreak="0">
+  <w:abstractNum w15:restartNumberingAfterBreak="0" w:abstractNumId="6">
     <w:nsid w:val="FFFFFF81"/>
     <w:multiLevelType w:val="singleLevel"/>
     <w:tmpl w:val="A56A3E2A"/>
@@ -1071,16 +1046,16 @@
       <w:lvlJc w:val="left"/>
       <w:pPr>
         <w:tabs>
-          <w:tab w:val="num" w:pos="1440"/>
-        </w:tabs>
-        <w:ind w:left="1440" w:hanging="360"/>
+          <w:tab w:pos="1440" w:val="num"/>
+        </w:tabs>
+        <w:ind w:hanging="360" w:left="1440"/>
       </w:pPr>
       <w:rPr>
         <w:rFonts w:ascii="Symbol" w:hAnsi="Symbol" w:hint="default"/>
       </w:rPr>
     </w:lvl>
   </w:abstractNum>
-  <w:abstractNum w:abstractNumId="7" w15:restartNumberingAfterBreak="0">
+  <w:abstractNum w15:restartNumberingAfterBreak="0" w:abstractNumId="7">
     <w:nsid w:val="FFFFFF82"/>
     <w:multiLevelType w:val="singleLevel"/>
     <w:tmpl w:val="1CEAB4E2"/>
@@ -1091,16 +1066,16 @@
       <w:lvlJc w:val="left"/>
       <w:pPr>
         <w:tabs>
-          <w:tab w:val="num" w:pos="1080"/>
-        </w:tabs>
-        <w:ind w:left="1080" w:hanging="360"/>
+          <w:tab w:pos="1080" w:val="num"/>
+        </w:tabs>
+        <w:ind w:hanging="360" w:left="1080"/>
       </w:pPr>
       <w:rPr>
         <w:rFonts w:ascii="Symbol" w:hAnsi="Symbol" w:hint="default"/>
       </w:rPr>
     </w:lvl>
   </w:abstractNum>
-  <w:abstractNum w:abstractNumId="8" w15:restartNumberingAfterBreak="0">
+  <w:abstractNum w15:restartNumberingAfterBreak="0" w:abstractNumId="8">
     <w:nsid w:val="FFFFFF83"/>
     <w:multiLevelType w:val="singleLevel"/>
     <w:tmpl w:val="D71AAF40"/>
@@ -1111,16 +1086,16 @@
       <w:lvlJc w:val="left"/>
       <w:pPr>
         <w:tabs>
-          <w:tab w:val="num" w:pos="720"/>
-        </w:tabs>
-        <w:ind w:left="720" w:hanging="360"/>
+          <w:tab w:pos="720" w:val="num"/>
+        </w:tabs>
+        <w:ind w:hanging="360" w:left="720"/>
       </w:pPr>
       <w:rPr>
         <w:rFonts w:ascii="Symbol" w:hAnsi="Symbol" w:hint="default"/>
       </w:rPr>
     </w:lvl>
   </w:abstractNum>
-  <w:abstractNum w:abstractNumId="9" w15:restartNumberingAfterBreak="0">
+  <w:abstractNum w15:restartNumberingAfterBreak="0" w:abstractNumId="9">
     <w:nsid w:val="FFFFFF88"/>
     <w:multiLevelType w:val="singleLevel"/>
     <w:tmpl w:val="5D10C118"/>
@@ -1131,13 +1106,13 @@
       <w:lvlJc w:val="left"/>
       <w:pPr>
         <w:tabs>
-          <w:tab w:val="num" w:pos="360"/>
-        </w:tabs>
-        <w:ind w:left="360" w:hanging="360"/>
+          <w:tab w:pos="360" w:val="num"/>
+        </w:tabs>
+        <w:ind w:hanging="360" w:left="360"/>
       </w:pPr>
     </w:lvl>
   </w:abstractNum>
-  <w:abstractNum w:abstractNumId="10" w15:restartNumberingAfterBreak="0">
+  <w:abstractNum w15:restartNumberingAfterBreak="0" w:abstractNumId="10">
     <w:nsid w:val="FFFFFF89"/>
     <w:multiLevelType w:val="singleLevel"/>
     <w:tmpl w:val="67408142"/>
@@ -1149,16 +1124,16 @@
       <w:lvlJc w:val="left"/>
       <w:pPr>
         <w:tabs>
-          <w:tab w:val="num" w:pos="360"/>
-        </w:tabs>
-        <w:ind w:left="360" w:hanging="360"/>
+          <w:tab w:pos="360" w:val="num"/>
+        </w:tabs>
+        <w:ind w:hanging="360" w:left="360"/>
       </w:pPr>
       <w:rPr>
         <w:rFonts w:ascii="Symbol" w:hAnsi="Symbol" w:hint="default"/>
       </w:rPr>
     </w:lvl>
   </w:abstractNum>
-  <w:abstractNum w:abstractNumId="11" w15:restartNumberingAfterBreak="0">
+  <w:abstractNum w15:restartNumberingAfterBreak="0" w:abstractNumId="11">
     <w:nsid w:val="2C1AE401"/>
     <w:multiLevelType w:val="multilevel"/>
     <w:tmpl w:val="9950FC38"/>
@@ -1168,9 +1143,9 @@
       <w:lvlJc w:val="left"/>
       <w:pPr>
         <w:tabs>
-          <w:tab w:val="num" w:pos="0"/>
-        </w:tabs>
-        <w:ind w:left="480" w:hanging="480"/>
+          <w:tab w:pos="0" w:val="num"/>
+        </w:tabs>
+        <w:ind w:hanging="480" w:left="480"/>
       </w:pPr>
     </w:lvl>
     <w:lvl w:ilvl="1">
@@ -1179,9 +1154,9 @@
       <w:lvlJc w:val="left"/>
       <w:pPr>
         <w:tabs>
-          <w:tab w:val="num" w:pos="720"/>
-        </w:tabs>
-        <w:ind w:left="1200" w:hanging="480"/>
+          <w:tab w:pos="720" w:val="num"/>
+        </w:tabs>
+        <w:ind w:hanging="480" w:left="1200"/>
       </w:pPr>
     </w:lvl>
     <w:lvl w:ilvl="2">
@@ -1190,9 +1165,9 @@
       <w:lvlJc w:val="left"/>
       <w:pPr>
         <w:tabs>
-          <w:tab w:val="num" w:pos="1440"/>
-        </w:tabs>
-        <w:ind w:left="1920" w:hanging="480"/>
+          <w:tab w:pos="1440" w:val="num"/>
+        </w:tabs>
+        <w:ind w:hanging="480" w:left="1920"/>
       </w:pPr>
     </w:lvl>
     <w:lvl w:ilvl="3">
@@ -1201,9 +1176,9 @@
       <w:lvlJc w:val="left"/>
       <w:pPr>
         <w:tabs>
-          <w:tab w:val="num" w:pos="2160"/>
-        </w:tabs>
-        <w:ind w:left="2640" w:hanging="480"/>
+          <w:tab w:pos="2160" w:val="num"/>
+        </w:tabs>
+        <w:ind w:hanging="480" w:left="2640"/>
       </w:pPr>
     </w:lvl>
     <w:lvl w:ilvl="4">
@@ -1212,9 +1187,9 @@
       <w:lvlJc w:val="left"/>
       <w:pPr>
         <w:tabs>
-          <w:tab w:val="num" w:pos="2880"/>
-        </w:tabs>
-        <w:ind w:left="3360" w:hanging="480"/>
+          <w:tab w:pos="2880" w:val="num"/>
+        </w:tabs>
+        <w:ind w:hanging="480" w:left="3360"/>
       </w:pPr>
     </w:lvl>
     <w:lvl w:ilvl="5">
@@ -1223,9 +1198,9 @@
       <w:lvlJc w:val="left"/>
       <w:pPr>
         <w:tabs>
-          <w:tab w:val="num" w:pos="3600"/>
-        </w:tabs>
-        <w:ind w:left="4080" w:hanging="480"/>
+          <w:tab w:pos="3600" w:val="num"/>
+        </w:tabs>
+        <w:ind w:hanging="480" w:left="4080"/>
       </w:pPr>
     </w:lvl>
     <w:lvl w:ilvl="6">
@@ -1234,9 +1209,9 @@
       <w:lvlJc w:val="left"/>
       <w:pPr>
         <w:tabs>
-          <w:tab w:val="num" w:pos="4320"/>
-        </w:tabs>
-        <w:ind w:left="4800" w:hanging="480"/>
+          <w:tab w:pos="4320" w:val="num"/>
+        </w:tabs>
+        <w:ind w:hanging="480" w:left="4800"/>
       </w:pPr>
     </w:lvl>
     <w:lvl w:ilvl="7">
@@ -1245,9 +1220,9 @@
       <w:lvlJc w:val="left"/>
       <w:pPr>
         <w:tabs>
-          <w:tab w:val="num" w:pos="5040"/>
-        </w:tabs>
-        <w:ind w:left="5520" w:hanging="480"/>
+          <w:tab w:pos="5040" w:val="num"/>
+        </w:tabs>
+        <w:ind w:hanging="480" w:left="5520"/>
       </w:pPr>
     </w:lvl>
     <w:lvl w:ilvl="8">
@@ -1256,13 +1231,13 @@
       <w:lvlJc w:val="left"/>
       <w:pPr>
         <w:tabs>
-          <w:tab w:val="num" w:pos="5760"/>
-        </w:tabs>
-        <w:ind w:left="6240" w:hanging="480"/>
+          <w:tab w:pos="5760" w:val="num"/>
+        </w:tabs>
+        <w:ind w:hanging="480" w:left="6240"/>
       </w:pPr>
     </w:lvl>
   </w:abstractNum>
-  <w:abstractNum w:abstractNumId="12" w15:restartNumberingAfterBreak="0">
+  <w:abstractNum w15:restartNumberingAfterBreak="0" w:abstractNumId="12">
     <w:nsid w:val="71315DCA"/>
     <w:multiLevelType w:val="multilevel"/>
     <w:tmpl w:val="9A204F7A"/>
@@ -1272,9 +1247,9 @@
       <w:lvlJc w:val="left"/>
       <w:pPr>
         <w:tabs>
-          <w:tab w:val="num" w:pos="0"/>
-        </w:tabs>
-        <w:ind w:left="480" w:hanging="480"/>
+          <w:tab w:pos="0" w:val="num"/>
+        </w:tabs>
+        <w:ind w:hanging="480" w:left="480"/>
       </w:pPr>
     </w:lvl>
     <w:lvl w:ilvl="1">
@@ -1283,9 +1258,9 @@
       <w:lvlJc w:val="left"/>
       <w:pPr>
         <w:tabs>
-          <w:tab w:val="num" w:pos="720"/>
-        </w:tabs>
-        <w:ind w:left="1200" w:hanging="480"/>
+          <w:tab w:pos="720" w:val="num"/>
+        </w:tabs>
+        <w:ind w:hanging="480" w:left="1200"/>
       </w:pPr>
     </w:lvl>
     <w:lvl w:ilvl="2">
@@ -1294,9 +1269,9 @@
       <w:lvlJc w:val="left"/>
       <w:pPr>
         <w:tabs>
-          <w:tab w:val="num" w:pos="1440"/>
-        </w:tabs>
-        <w:ind w:left="1920" w:hanging="480"/>
+          <w:tab w:pos="1440" w:val="num"/>
+        </w:tabs>
+        <w:ind w:hanging="480" w:left="1920"/>
       </w:pPr>
     </w:lvl>
     <w:lvl w:ilvl="3">
@@ -1305,9 +1280,9 @@
       <w:lvlJc w:val="left"/>
       <w:pPr>
         <w:tabs>
-          <w:tab w:val="num" w:pos="2160"/>
-        </w:tabs>
-        <w:ind w:left="2640" w:hanging="480"/>
+          <w:tab w:pos="2160" w:val="num"/>
+        </w:tabs>
+        <w:ind w:hanging="480" w:left="2640"/>
       </w:pPr>
     </w:lvl>
     <w:lvl w:ilvl="4">
@@ -1316,9 +1291,9 @@
       <w:lvlJc w:val="left"/>
       <w:pPr>
         <w:tabs>
-          <w:tab w:val="num" w:pos="2880"/>
-        </w:tabs>
-        <w:ind w:left="3360" w:hanging="480"/>
+          <w:tab w:pos="2880" w:val="num"/>
+        </w:tabs>
+        <w:ind w:hanging="480" w:left="3360"/>
       </w:pPr>
     </w:lvl>
     <w:lvl w:ilvl="5">
@@ -1327,9 +1302,9 @@
       <w:lvlJc w:val="left"/>
       <w:pPr>
         <w:tabs>
-          <w:tab w:val="num" w:pos="3600"/>
-        </w:tabs>
-        <w:ind w:left="4080" w:hanging="480"/>
+          <w:tab w:pos="3600" w:val="num"/>
+        </w:tabs>
+        <w:ind w:hanging="480" w:left="4080"/>
       </w:pPr>
     </w:lvl>
     <w:lvl w:ilvl="6">
@@ -1338,9 +1313,9 @@
       <w:lvlJc w:val="left"/>
       <w:pPr>
         <w:tabs>
-          <w:tab w:val="num" w:pos="4320"/>
-        </w:tabs>
-        <w:ind w:left="4800" w:hanging="480"/>
+          <w:tab w:pos="4320" w:val="num"/>
+        </w:tabs>
+        <w:ind w:hanging="480" w:left="4800"/>
       </w:pPr>
     </w:lvl>
     <w:lvl w:ilvl="7">
@@ -1349,9 +1324,9 @@
       <w:lvlJc w:val="left"/>
       <w:pPr>
         <w:tabs>
-          <w:tab w:val="num" w:pos="5040"/>
-        </w:tabs>
-        <w:ind w:left="5520" w:hanging="480"/>
+          <w:tab w:pos="5040" w:val="num"/>
+        </w:tabs>
+        <w:ind w:hanging="480" w:left="5520"/>
       </w:pPr>
     </w:lvl>
     <w:lvl w:ilvl="8">
@@ -1360,24 +1335,21 @@
       <w:lvlJc w:val="left"/>
       <w:pPr>
         <w:tabs>
-          <w:tab w:val="num" w:pos="5760"/>
-        </w:tabs>
-        <w:ind w:left="6240" w:hanging="480"/>
+          <w:tab w:pos="5760" w:val="num"/>
+        </w:tabs>
+        <w:ind w:hanging="480" w:left="6240"/>
       </w:pPr>
     </w:lvl>
   </w:abstractNum>
   <w:abstractNum w:abstractNumId="990">
-    <w:nsid w:val="2c1ae401"/>
+    <w:nsid w:val="A990"/>
     <w:multiLevelType w:val="multilevel"/>
     <w:lvl w:ilvl="0">
       <w:numFmt w:val="bullet"/>
       <w:lvlText w:val=" "/>
       <w:lvlJc w:val="left"/>
       <w:pPr>
-        <w:tabs>
-          <w:tab w:val="num" w:pos="0"/>
-        </w:tabs>
-        <w:ind w:left="480" w:hanging="480"/>
+        <w:ind w:left="720" w:hanging="480"/>
       </w:pPr>
     </w:lvl>
     <w:lvl w:ilvl="1">
@@ -1385,10 +1357,7 @@
       <w:lvlText w:val=" "/>
       <w:lvlJc w:val="left"/>
       <w:pPr>
-        <w:tabs>
-          <w:tab w:val="num" w:pos="720"/>
-        </w:tabs>
-        <w:ind w:left="1200" w:hanging="480"/>
+        <w:ind w:left="1440" w:hanging="480"/>
       </w:pPr>
     </w:lvl>
     <w:lvl w:ilvl="2">
@@ -1396,10 +1365,7 @@
       <w:lvlText w:val=" "/>
       <w:lvlJc w:val="left"/>
       <w:pPr>
-        <w:tabs>
-          <w:tab w:val="num" w:pos="1440"/>
-        </w:tabs>
-        <w:ind w:left="1920" w:hanging="480"/>
+        <w:ind w:left="2160" w:hanging="480"/>
       </w:pPr>
     </w:lvl>
     <w:lvl w:ilvl="3">
@@ -1407,10 +1373,7 @@
       <w:lvlText w:val=" "/>
       <w:lvlJc w:val="left"/>
       <w:pPr>
-        <w:tabs>
-          <w:tab w:val="num" w:pos="2160"/>
-        </w:tabs>
-        <w:ind w:left="2640" w:hanging="480"/>
+        <w:ind w:left="2880" w:hanging="480"/>
       </w:pPr>
     </w:lvl>
     <w:lvl w:ilvl="4">
@@ -1418,10 +1381,7 @@
       <w:lvlText w:val=" "/>
       <w:lvlJc w:val="left"/>
       <w:pPr>
-        <w:tabs>
-          <w:tab w:val="num" w:pos="2880"/>
-        </w:tabs>
-        <w:ind w:left="3360" w:hanging="480"/>
+        <w:ind w:left="3600" w:hanging="480"/>
       </w:pPr>
     </w:lvl>
     <w:lvl w:ilvl="5">
@@ -1429,10 +1389,7 @@
       <w:lvlText w:val=" "/>
       <w:lvlJc w:val="left"/>
       <w:pPr>
-        <w:tabs>
-          <w:tab w:val="num" w:pos="3600"/>
-        </w:tabs>
-        <w:ind w:left="4080" w:hanging="480"/>
+        <w:ind w:left="4320" w:hanging="480"/>
       </w:pPr>
     </w:lvl>
     <w:lvl w:ilvl="6">
@@ -1440,10 +1397,7 @@
       <w:lvlText w:val=" "/>
       <w:lvlJc w:val="left"/>
       <w:pPr>
-        <w:tabs>
-          <w:tab w:val="num" w:pos="4320"/>
-        </w:tabs>
-        <w:ind w:left="4800" w:hanging="480"/>
+        <w:ind w:left="5040" w:hanging="480"/>
       </w:pPr>
     </w:lvl>
     <w:lvl w:ilvl="7">
@@ -1451,10 +1405,7 @@
       <w:lvlText w:val=" "/>
       <w:lvlJc w:val="left"/>
       <w:pPr>
-        <w:tabs>
-          <w:tab w:val="num" w:pos="5040"/>
-        </w:tabs>
-        <w:ind w:left="5520" w:hanging="480"/>
+        <w:ind w:left="5760" w:hanging="480"/>
       </w:pPr>
     </w:lvl>
     <w:lvl w:ilvl="8">
@@ -1462,25 +1413,19 @@
       <w:lvlText w:val=" "/>
       <w:lvlJc w:val="left"/>
       <w:pPr>
-        <w:tabs>
-          <w:tab w:val="num" w:pos="5760"/>
-        </w:tabs>
-        <w:ind w:left="6240" w:hanging="480"/>
+        <w:ind w:left="6480" w:hanging="480"/>
       </w:pPr>
     </w:lvl>
   </w:abstractNum>
   <w:abstractNum w:abstractNumId="991">
-    <w:nsid w:val="ea454b4c"/>
+    <w:nsid w:val="A991"/>
     <w:multiLevelType w:val="multilevel"/>
     <w:lvl w:ilvl="0">
       <w:numFmt w:val="bullet"/>
       <w:lvlText w:val="•"/>
       <w:lvlJc w:val="left"/>
       <w:pPr>
-        <w:tabs>
-          <w:tab w:val="num" w:pos="0"/>
-        </w:tabs>
-        <w:ind w:left="480" w:hanging="480"/>
+        <w:ind w:left="720" w:hanging="480"/>
       </w:pPr>
     </w:lvl>
     <w:lvl w:ilvl="1">
@@ -1488,10 +1433,7 @@
       <w:lvlText w:val="–"/>
       <w:lvlJc w:val="left"/>
       <w:pPr>
-        <w:tabs>
-          <w:tab w:val="num" w:pos="720"/>
-        </w:tabs>
-        <w:ind w:left="1200" w:hanging="480"/>
+        <w:ind w:left="1440" w:hanging="480"/>
       </w:pPr>
     </w:lvl>
     <w:lvl w:ilvl="2">
@@ -1499,10 +1441,7 @@
       <w:lvlText w:val="•"/>
       <w:lvlJc w:val="left"/>
       <w:pPr>
-        <w:tabs>
-          <w:tab w:val="num" w:pos="1440"/>
-        </w:tabs>
-        <w:ind w:left="1920" w:hanging="480"/>
+        <w:ind w:left="2160" w:hanging="480"/>
       </w:pPr>
     </w:lvl>
     <w:lvl w:ilvl="3">
@@ -1510,10 +1449,7 @@
       <w:lvlText w:val="–"/>
       <w:lvlJc w:val="left"/>
       <w:pPr>
-        <w:tabs>
-          <w:tab w:val="num" w:pos="2160"/>
-        </w:tabs>
-        <w:ind w:left="2640" w:hanging="480"/>
+        <w:ind w:left="2880" w:hanging="480"/>
       </w:pPr>
     </w:lvl>
     <w:lvl w:ilvl="4">
@@ -1521,10 +1457,7 @@
       <w:lvlText w:val="•"/>
       <w:lvlJc w:val="left"/>
       <w:pPr>
-        <w:tabs>
-          <w:tab w:val="num" w:pos="2880"/>
-        </w:tabs>
-        <w:ind w:left="3360" w:hanging="480"/>
+        <w:ind w:left="3600" w:hanging="480"/>
       </w:pPr>
     </w:lvl>
     <w:lvl w:ilvl="5">
@@ -1532,10 +1465,7 @@
       <w:lvlText w:val="–"/>
       <w:lvlJc w:val="left"/>
       <w:pPr>
-        <w:tabs>
-          <w:tab w:val="num" w:pos="3600"/>
-        </w:tabs>
-        <w:ind w:left="4080" w:hanging="480"/>
+        <w:ind w:left="4320" w:hanging="480"/>
       </w:pPr>
     </w:lvl>
     <w:lvl w:ilvl="6">
@@ -1543,10 +1473,7 @@
       <w:lvlText w:val="•"/>
       <w:lvlJc w:val="left"/>
       <w:pPr>
-        <w:tabs>
-          <w:tab w:val="num" w:pos="4320"/>
-        </w:tabs>
-        <w:ind w:left="4800" w:hanging="480"/>
+        <w:ind w:left="5040" w:hanging="480"/>
       </w:pPr>
     </w:lvl>
     <w:lvl w:ilvl="7">
@@ -1554,10 +1481,7 @@
       <w:lvlText w:val="–"/>
       <w:lvlJc w:val="left"/>
       <w:pPr>
-        <w:tabs>
-          <w:tab w:val="num" w:pos="5040"/>
-        </w:tabs>
-        <w:ind w:left="5520" w:hanging="480"/>
+        <w:ind w:left="5760" w:hanging="480"/>
       </w:pPr>
     </w:lvl>
     <w:lvl w:ilvl="8">
@@ -1565,10 +1489,7 @@
       <w:lvlText w:val="•"/>
       <w:lvlJc w:val="left"/>
       <w:pPr>
-        <w:tabs>
-          <w:tab w:val="num" w:pos="5760"/>
-        </w:tabs>
-        <w:ind w:left="6240" w:hanging="480"/>
+        <w:ind w:left="6480" w:hanging="480"/>
       </w:pPr>
     </w:lvl>
   </w:abstractNum>
@@ -1695,27 +1616,18 @@
   <w:num w:numId="1001">
     <w:abstractNumId w:val="991"/>
   </w:num>
-  <w:num w:numId="1002">
-    <w:abstractNumId w:val="991"/>
-  </w:num>
-  <w:num w:numId="1003">
-    <w:abstractNumId w:val="991"/>
-  </w:num>
-  <w:num w:numId="1004">
-    <w:abstractNumId w:val="991"/>
-  </w:num>
 </w:numbering>
 </file>
 
 <file path=word/styles.xml><?xml version="1.0" encoding="utf-8"?>
-<w:styles xmlns:mc="http://schemas.openxmlformats.org/markup-compatibility/2006" xmlns:r="http://schemas.openxmlformats.org/officeDocument/2006/relationships" xmlns:w="http://schemas.openxmlformats.org/wordprocessingml/2006/main" xmlns:w14="http://schemas.microsoft.com/office/word/2010/wordml" xmlns:w15="http://schemas.microsoft.com/office/word/2012/wordml" xmlns:w16cex="http://schemas.microsoft.com/office/word/2018/wordml/cex" xmlns:w16cid="http://schemas.microsoft.com/office/word/2016/wordml/cid" xmlns:w16="http://schemas.microsoft.com/office/word/2018/wordml" xmlns:w16se="http://schemas.microsoft.com/office/word/2015/wordml/symex" mc:Ignorable="w14 w15 w16se w16cid w16 w16cex">
+<w:styles xmlns:mc="http://schemas.openxmlformats.org/markup-compatibility/2006" xmlns:r="http://schemas.openxmlformats.org/officeDocument/2006/relationships" xmlns:w="http://schemas.openxmlformats.org/wordprocessingml/2006/main" xmlns:w14="http://schemas.microsoft.com/office/word/2010/wordml" xmlns:w15="http://schemas.microsoft.com/office/word/2012/wordml" xmlns:w16="http://schemas.microsoft.com/office/word/2018/wordml" xmlns:w16cex="http://schemas.microsoft.com/office/word/2018/wordml/cex" xmlns:w16cid="http://schemas.microsoft.com/office/word/2016/wordml/cid" xmlns:w16se="http://schemas.microsoft.com/office/word/2015/wordml/symex" mc:Ignorable="w14 w15 w16se w16cid w16 w16cex">
   <w:docDefaults>
     <w:rPrDefault>
       <w:rPr>
-        <w:rFonts w:asciiTheme="minorHAnsi" w:eastAsiaTheme="minorHAnsi" w:hAnsiTheme="minorHAnsi" w:cstheme="minorBidi"/>
+        <w:rFonts w:asciiTheme="minorHAnsi" w:cstheme="minorBidi" w:eastAsiaTheme="minorHAnsi" w:hAnsiTheme="minorHAnsi"/>
         <w:sz w:val="24"/>
         <w:szCs w:val="24"/>
-        <w:lang w:val="en-US" w:eastAsia="en-US" w:bidi="ar-SA"/>
+        <w:lang w:bidi="ar-SA" w:eastAsia="en-US" w:val="en-US"/>
       </w:rPr>
     </w:rPrDefault>
     <w:pPrDefault>
@@ -1724,7 +1636,7 @@
       </w:pPr>
     </w:pPrDefault>
   </w:docDefaults>
-  <w:latentStyles w:defLockedState="0" w:defUIPriority="0" w:defSemiHidden="0" w:defUnhideWhenUsed="0" w:defQFormat="0" w:count="376">
+  <w:latentStyles w:count="376" w:defLockedState="0" w:defQFormat="0" w:defSemiHidden="0" w:defUIPriority="0" w:defUnhideWhenUsed="0">
     <w:lsdException w:name="heading 5" w:semiHidden="1" w:unhideWhenUsed="1"/>
     <w:lsdException w:name="index 2" w:semiHidden="1" w:unhideWhenUsed="1"/>
     <w:lsdException w:name="index 3" w:semiHidden="1" w:unhideWhenUsed="1"/>
@@ -2062,7 +1974,7 @@
     <w:lsdException w:name="Unresolved Mention" w:semiHidden="1" w:uiPriority="99" w:unhideWhenUsed="1"/>
     <w:lsdException w:name="Smart Link" w:semiHidden="1" w:uiPriority="99" w:unhideWhenUsed="1"/>
   </w:latentStyles>
-  <w:style w:type="paragraph" w:default="1" w:styleId="Normal">
+  <w:style w:default="1" w:styleId="Normal" w:type="paragraph">
     <w:name w:val="Normal"/>
     <w:qFormat/>
     <w:rsid w:val="00886472"/>
@@ -2072,11 +1984,11 @@
       <w:jc w:val="both"/>
     </w:pPr>
     <w:rPr>
-      <w:rFonts w:ascii="Arial" w:hAnsi="Arial" w:cs="Times New Roman (Body CS)"/>
+      <w:rFonts w:ascii="Arial" w:cs="Times New Roman (Body CS)" w:hAnsi="Arial"/>
       <w:sz w:val="22"/>
     </w:rPr>
   </w:style>
-  <w:style w:type="paragraph" w:styleId="Heading1">
+  <w:style w:styleId="Heading1" w:type="paragraph">
     <w:name w:val="heading 1"/>
     <w:basedOn w:val="Normal"/>
     <w:next w:val="BodyText"/>
@@ -2093,14 +2005,14 @@
       <w:outlineLvl w:val="0"/>
     </w:pPr>
     <w:rPr>
-      <w:rFonts w:eastAsiaTheme="majorEastAsia" w:cs="Times New Roman (Headings CS)"/>
+      <w:rFonts w:cs="Times New Roman (Headings CS)" w:eastAsiaTheme="majorEastAsia"/>
       <w:b/>
       <w:bCs/>
       <w:caps/>
       <w:szCs w:val="32"/>
     </w:rPr>
   </w:style>
-  <w:style w:type="paragraph" w:styleId="Heading2">
+  <w:style w:styleId="Heading2" w:type="paragraph">
     <w:name w:val="heading 2"/>
     <w:basedOn w:val="Heading1"/>
     <w:next w:val="BodyText"/>
@@ -2120,7 +2032,7 @@
       <w:u w:val="single"/>
     </w:rPr>
   </w:style>
-  <w:style w:type="paragraph" w:styleId="Heading3">
+  <w:style w:styleId="Heading3" w:type="paragraph">
     <w:name w:val="heading 3"/>
     <w:basedOn w:val="Heading2"/>
     <w:next w:val="BodyText"/>
@@ -2138,7 +2050,7 @@
       <w:szCs w:val="28"/>
     </w:rPr>
   </w:style>
-  <w:style w:type="paragraph" w:styleId="Heading4">
+  <w:style w:styleId="Heading4" w:type="paragraph">
     <w:name w:val="heading 4"/>
     <w:basedOn w:val="Heading3"/>
     <w:next w:val="BodyText"/>
@@ -2157,7 +2069,7 @@
       <w:u w:val="none"/>
     </w:rPr>
   </w:style>
-  <w:style w:type="paragraph" w:styleId="Heading5">
+  <w:style w:styleId="Heading5" w:type="paragraph">
     <w:name w:val="heading 5"/>
     <w:basedOn w:val="Heading4"/>
     <w:next w:val="BodyText"/>
@@ -2174,7 +2086,7 @@
       <w:iCs/>
     </w:rPr>
   </w:style>
-  <w:style w:type="paragraph" w:styleId="Heading6">
+  <w:style w:styleId="Heading6" w:type="paragraph">
     <w:name w:val="heading 6"/>
     <w:basedOn w:val="Normal"/>
     <w:next w:val="BodyText"/>
@@ -2188,12 +2100,12 @@
       <w:outlineLvl w:val="5"/>
     </w:pPr>
     <w:rPr>
-      <w:rFonts w:asciiTheme="majorHAnsi" w:eastAsiaTheme="majorEastAsia" w:hAnsiTheme="majorHAnsi" w:cstheme="majorBidi"/>
-      <w:color w:val="4F81BD" w:themeColor="accent1"/>
+      <w:rFonts w:asciiTheme="majorHAnsi" w:cstheme="majorBidi" w:eastAsiaTheme="majorEastAsia" w:hAnsiTheme="majorHAnsi"/>
+      <w:color w:themeColor="accent1" w:val="4F81BD"/>
       <w:sz w:val="24"/>
     </w:rPr>
   </w:style>
-  <w:style w:type="paragraph" w:styleId="Heading7">
+  <w:style w:styleId="Heading7" w:type="paragraph">
     <w:name w:val="heading 7"/>
     <w:basedOn w:val="Normal"/>
     <w:next w:val="BodyText"/>
@@ -2207,12 +2119,12 @@
       <w:outlineLvl w:val="6"/>
     </w:pPr>
     <w:rPr>
-      <w:rFonts w:asciiTheme="majorHAnsi" w:eastAsiaTheme="majorEastAsia" w:hAnsiTheme="majorHAnsi" w:cstheme="majorBidi"/>
-      <w:color w:val="4F81BD" w:themeColor="accent1"/>
+      <w:rFonts w:asciiTheme="majorHAnsi" w:cstheme="majorBidi" w:eastAsiaTheme="majorEastAsia" w:hAnsiTheme="majorHAnsi"/>
+      <w:color w:themeColor="accent1" w:val="4F81BD"/>
       <w:sz w:val="24"/>
     </w:rPr>
   </w:style>
-  <w:style w:type="paragraph" w:styleId="Heading8">
+  <w:style w:styleId="Heading8" w:type="paragraph">
     <w:name w:val="heading 8"/>
     <w:basedOn w:val="Normal"/>
     <w:next w:val="BodyText"/>
@@ -2226,12 +2138,12 @@
       <w:outlineLvl w:val="7"/>
     </w:pPr>
     <w:rPr>
-      <w:rFonts w:asciiTheme="majorHAnsi" w:eastAsiaTheme="majorEastAsia" w:hAnsiTheme="majorHAnsi" w:cstheme="majorBidi"/>
-      <w:color w:val="4F81BD" w:themeColor="accent1"/>
+      <w:rFonts w:asciiTheme="majorHAnsi" w:cstheme="majorBidi" w:eastAsiaTheme="majorEastAsia" w:hAnsiTheme="majorHAnsi"/>
+      <w:color w:themeColor="accent1" w:val="4F81BD"/>
       <w:sz w:val="24"/>
     </w:rPr>
   </w:style>
-  <w:style w:type="paragraph" w:styleId="Heading9">
+  <w:style w:styleId="Heading9" w:type="paragraph">
     <w:name w:val="heading 9"/>
     <w:basedOn w:val="Normal"/>
     <w:next w:val="BodyText"/>
@@ -2245,46 +2157,46 @@
       <w:outlineLvl w:val="8"/>
     </w:pPr>
     <w:rPr>
-      <w:rFonts w:asciiTheme="majorHAnsi" w:eastAsiaTheme="majorEastAsia" w:hAnsiTheme="majorHAnsi" w:cstheme="majorBidi"/>
-      <w:color w:val="4F81BD" w:themeColor="accent1"/>
+      <w:rFonts w:asciiTheme="majorHAnsi" w:cstheme="majorBidi" w:eastAsiaTheme="majorEastAsia" w:hAnsiTheme="majorHAnsi"/>
+      <w:color w:themeColor="accent1" w:val="4F81BD"/>
       <w:sz w:val="24"/>
     </w:rPr>
   </w:style>
-  <w:style w:type="character" w:default="1" w:styleId="DefaultParagraphFont">
+  <w:style w:default="1" w:styleId="DefaultParagraphFont" w:type="character">
     <w:name w:val="Default Paragraph Font"/>
     <w:uiPriority w:val="1"/>
     <w:semiHidden/>
     <w:unhideWhenUsed/>
   </w:style>
-  <w:style w:type="table" w:default="1" w:styleId="TableNormal">
+  <w:style w:default="1" w:styleId="TableNormal" w:type="table">
     <w:name w:val="Normal Table"/>
     <w:uiPriority w:val="99"/>
     <w:semiHidden/>
     <w:unhideWhenUsed/>
     <w:tblPr>
-      <w:tblInd w:w="0" w:type="dxa"/>
+      <w:tblInd w:type="dxa" w:w="0"/>
       <w:tblCellMar>
-        <w:top w:w="0" w:type="dxa"/>
-        <w:left w:w="108" w:type="dxa"/>
-        <w:bottom w:w="0" w:type="dxa"/>
-        <w:right w:w="108" w:type="dxa"/>
+        <w:top w:type="dxa" w:w="0"/>
+        <w:left w:type="dxa" w:w="108"/>
+        <w:bottom w:type="dxa" w:w="0"/>
+        <w:right w:type="dxa" w:w="108"/>
       </w:tblCellMar>
     </w:tblPr>
   </w:style>
-  <w:style w:type="numbering" w:default="1" w:styleId="NoList">
+  <w:style w:default="1" w:styleId="NoList" w:type="numbering">
     <w:name w:val="No List"/>
     <w:uiPriority w:val="99"/>
     <w:semiHidden/>
     <w:unhideWhenUsed/>
   </w:style>
-  <w:style w:type="paragraph" w:styleId="BodyText">
+  <w:style w:styleId="BodyText" w:type="paragraph">
     <w:name w:val="Body Text"/>
     <w:basedOn w:val="Normal"/>
     <w:link w:val="BodyTextChar"/>
     <w:qFormat/>
     <w:rsid w:val="005A0C87"/>
   </w:style>
-  <w:style w:type="character" w:styleId="FollowedHyperlink">
+  <w:style w:styleId="FollowedHyperlink" w:type="character">
     <w:name w:val="FollowedHyperlink"/>
     <w:basedOn w:val="DefaultParagraphFont"/>
     <w:semiHidden/>
@@ -2292,12 +2204,12 @@
     <w:rsid w:val="0045076D"/>
     <w:rPr>
       <w:rFonts w:ascii="Arial" w:hAnsi="Arial"/>
-      <w:color w:val="404040" w:themeColor="text1" w:themeTint="BF"/>
+      <w:color w:themeColor="text1" w:themeTint="BF" w:val="404040"/>
       <w:sz w:val="22"/>
       <w:u w:val="single"/>
     </w:rPr>
   </w:style>
-  <w:style w:type="paragraph" w:styleId="DocumentMap">
+  <w:style w:styleId="DocumentMap" w:type="paragraph">
     <w:name w:val="Document Map"/>
     <w:basedOn w:val="Normal"/>
     <w:link w:val="DocumentMapChar"/>
@@ -2309,7 +2221,7 @@
       <w:szCs w:val="26"/>
     </w:rPr>
   </w:style>
-  <w:style w:type="paragraph" w:styleId="Title">
+  <w:style w:styleId="Title" w:type="paragraph">
     <w:name w:val="Title"/>
     <w:basedOn w:val="Normal"/>
     <w:next w:val="BodyText"/>
@@ -2318,11 +2230,11 @@
     <w:pPr>
       <w:keepNext/>
       <w:keepLines/>
-      <w:spacing w:before="240" w:after="120"/>
+      <w:spacing w:after="120" w:before="240"/>
       <w:jc w:val="center"/>
     </w:pPr>
     <w:rPr>
-      <w:rFonts w:eastAsiaTheme="majorEastAsia" w:cs="Times New Roman (Headings CS)"/>
+      <w:rFonts w:cs="Times New Roman (Headings CS)" w:eastAsiaTheme="majorEastAsia"/>
       <w:b/>
       <w:bCs/>
       <w:caps/>
@@ -2330,7 +2242,7 @@
       <w:szCs w:val="36"/>
     </w:rPr>
   </w:style>
-  <w:style w:type="paragraph" w:styleId="Subtitle">
+  <w:style w:styleId="Subtitle" w:type="paragraph">
     <w:name w:val="Subtitle"/>
     <w:basedOn w:val="Title"/>
     <w:next w:val="BodyText"/>
@@ -2344,7 +2256,7 @@
       <w:szCs w:val="30"/>
     </w:rPr>
   </w:style>
-  <w:style w:type="paragraph" w:customStyle="1" w:styleId="Author">
+  <w:style w:customStyle="1" w:styleId="Author" w:type="paragraph">
     <w:name w:val="Author"/>
     <w:next w:val="BodyText"/>
     <w:qFormat/>
@@ -2359,7 +2271,7 @@
       <w:sz w:val="22"/>
     </w:rPr>
   </w:style>
-  <w:style w:type="paragraph" w:styleId="Date">
+  <w:style w:styleId="Date" w:type="paragraph">
     <w:name w:val="Date"/>
     <w:next w:val="BodyText"/>
     <w:qFormat/>
@@ -2375,7 +2287,7 @@
       <w:sz w:val="22"/>
     </w:rPr>
   </w:style>
-  <w:style w:type="paragraph" w:customStyle="1" w:styleId="Abstract">
+  <w:style w:customStyle="1" w:styleId="Abstract" w:type="paragraph">
     <w:name w:val="Abstract"/>
     <w:basedOn w:val="Normal"/>
     <w:next w:val="BodyText"/>
@@ -2384,7 +2296,7 @@
     <w:pPr>
       <w:keepNext/>
       <w:keepLines/>
-      <w:spacing w:before="240" w:after="240"/>
+      <w:spacing w:after="240" w:before="240"/>
       <w:ind w:left="567" w:right="567"/>
     </w:pPr>
     <w:rPr>
@@ -2392,12 +2304,12 @@
       <w:szCs w:val="20"/>
     </w:rPr>
   </w:style>
-  <w:style w:type="paragraph" w:styleId="Bibliography">
+  <w:style w:styleId="Bibliography" w:type="paragraph">
     <w:name w:val="Bibliography"/>
     <w:basedOn w:val="Normal"/>
     <w:qFormat/>
   </w:style>
-  <w:style w:type="paragraph" w:styleId="FootnoteText">
+  <w:style w:styleId="FootnoteText" w:type="paragraph">
     <w:name w:val="footnote text"/>
     <w:basedOn w:val="Normal"/>
     <w:uiPriority w:val="9"/>
@@ -2408,34 +2320,34 @@
       <w:sz w:val="20"/>
     </w:rPr>
   </w:style>
-  <w:style w:type="table" w:customStyle="1" w:styleId="Table">
+  <w:style w:customStyle="1" w:styleId="Table" w:type="table">
     <w:name w:val="Table"/>
     <w:semiHidden/>
     <w:unhideWhenUsed/>
     <w:qFormat/>
     <w:tblPr>
-      <w:tblInd w:w="0" w:type="dxa"/>
+      <w:tblInd w:type="dxa" w:w="0"/>
       <w:tblCellMar>
-        <w:top w:w="0" w:type="dxa"/>
-        <w:left w:w="108" w:type="dxa"/>
-        <w:bottom w:w="0" w:type="dxa"/>
-        <w:right w:w="108" w:type="dxa"/>
+        <w:top w:type="dxa" w:w="0"/>
+        <w:left w:type="dxa" w:w="108"/>
+        <w:bottom w:type="dxa" w:w="0"/>
+        <w:right w:type="dxa" w:w="108"/>
       </w:tblCellMar>
     </w:tblPr>
   </w:style>
-  <w:style w:type="character" w:customStyle="1" w:styleId="DocumentMapChar">
+  <w:style w:customStyle="1" w:styleId="DocumentMapChar" w:type="character">
     <w:name w:val="Document Map Char"/>
     <w:basedOn w:val="DefaultParagraphFont"/>
     <w:link w:val="DocumentMap"/>
     <w:semiHidden/>
     <w:rsid w:val="0045076D"/>
     <w:rPr>
-      <w:rFonts w:ascii="Arial" w:hAnsi="Arial" w:cs="Times New Roman (Body CS)"/>
+      <w:rFonts w:ascii="Arial" w:cs="Times New Roman (Body CS)" w:hAnsi="Arial"/>
       <w:sz w:val="22"/>
       <w:szCs w:val="26"/>
     </w:rPr>
   </w:style>
-  <w:style w:type="character" w:styleId="Emphasis">
+  <w:style w:styleId="Emphasis" w:type="character">
     <w:name w:val="Emphasis"/>
     <w:basedOn w:val="DefaultParagraphFont"/>
     <w:rsid w:val="0045076D"/>
@@ -2446,7 +2358,7 @@
       <w:sz w:val="22"/>
     </w:rPr>
   </w:style>
-  <w:style w:type="paragraph" w:styleId="Caption">
+  <w:style w:styleId="Caption" w:type="paragraph">
     <w:name w:val="caption"/>
     <w:basedOn w:val="Normal"/>
     <w:link w:val="CaptionChar"/>
@@ -2455,14 +2367,14 @@
       <w:spacing w:after="120"/>
     </w:pPr>
   </w:style>
-  <w:style w:type="paragraph" w:customStyle="1" w:styleId="TableCaption">
+  <w:style w:customStyle="1" w:styleId="TableCaption" w:type="paragraph">
     <w:name w:val="Table Caption"/>
     <w:basedOn w:val="Caption"/>
     <w:pPr>
       <w:keepNext/>
     </w:pPr>
   </w:style>
-  <w:style w:type="character" w:styleId="IntenseEmphasis">
+  <w:style w:styleId="IntenseEmphasis" w:type="character">
     <w:name w:val="Intense Emphasis"/>
     <w:basedOn w:val="DefaultParagraphFont"/>
     <w:rsid w:val="0045076D"/>
@@ -2475,7 +2387,7 @@
       <w:u w:val="single"/>
     </w:rPr>
   </w:style>
-  <w:style w:type="paragraph" w:styleId="Footer">
+  <w:style w:styleId="Footer" w:type="paragraph">
     <w:name w:val="footer"/>
     <w:basedOn w:val="Normal"/>
     <w:link w:val="FooterChar"/>
@@ -2484,15 +2396,15 @@
     <w:rsid w:val="0045076D"/>
     <w:pPr>
       <w:tabs>
-        <w:tab w:val="right" w:pos="4536"/>
-        <w:tab w:val="right" w:pos="9072"/>
+        <w:tab w:pos="4536" w:val="right"/>
+        <w:tab w:pos="9072" w:val="right"/>
       </w:tabs>
     </w:pPr>
     <w:rPr>
       <w:sz w:val="20"/>
     </w:rPr>
   </w:style>
-  <w:style w:type="paragraph" w:styleId="Closing">
+  <w:style w:styleId="Closing" w:type="paragraph">
     <w:name w:val="Closing"/>
     <w:basedOn w:val="Normal"/>
     <w:link w:val="ClosingChar"/>
@@ -2503,17 +2415,17 @@
       <w:ind w:left="4253"/>
     </w:pPr>
   </w:style>
-  <w:style w:type="character" w:customStyle="1" w:styleId="CaptionChar">
+  <w:style w:customStyle="1" w:styleId="CaptionChar" w:type="character">
     <w:name w:val="Caption Char"/>
     <w:basedOn w:val="DefaultParagraphFont"/>
     <w:link w:val="Caption"/>
     <w:rsid w:val="0045076D"/>
     <w:rPr>
-      <w:rFonts w:ascii="Arial" w:hAnsi="Arial" w:cs="Times New Roman (Body CS)"/>
+      <w:rFonts w:ascii="Arial" w:cs="Times New Roman (Body CS)" w:hAnsi="Arial"/>
       <w:sz w:val="22"/>
     </w:rPr>
   </w:style>
-  <w:style w:type="paragraph" w:styleId="TOC1">
+  <w:style w:styleId="TOC1" w:type="paragraph">
     <w:name w:val="toc 1"/>
     <w:basedOn w:val="Normal"/>
     <w:next w:val="Normal"/>
@@ -2525,26 +2437,26 @@
       <w:spacing w:after="60"/>
     </w:pPr>
   </w:style>
-  <w:style w:type="character" w:styleId="FootnoteReference">
+  <w:style w:styleId="FootnoteReference" w:type="character">
     <w:name w:val="footnote reference"/>
     <w:basedOn w:val="CaptionChar"/>
     <w:rsid w:val="0045076D"/>
     <w:rPr>
-      <w:rFonts w:ascii="Arial" w:hAnsi="Arial" w:cs="Times New Roman (Body CS)"/>
+      <w:rFonts w:ascii="Arial" w:cs="Times New Roman (Body CS)" w:hAnsi="Arial"/>
       <w:sz w:val="20"/>
       <w:vertAlign w:val="superscript"/>
     </w:rPr>
   </w:style>
-  <w:style w:type="character" w:styleId="Hyperlink">
+  <w:style w:styleId="Hyperlink" w:type="character">
     <w:name w:val="Hyperlink"/>
     <w:basedOn w:val="CaptionChar"/>
     <w:rPr>
-      <w:rFonts w:ascii="Arial" w:hAnsi="Arial" w:cs="Times New Roman (Body CS)"/>
-      <w:color w:val="4F81BD" w:themeColor="accent1"/>
+      <w:rFonts w:ascii="Arial" w:cs="Times New Roman (Body CS)" w:hAnsi="Arial"/>
+      <w:color w:themeColor="accent1" w:val="4F81BD"/>
       <w:sz w:val="22"/>
     </w:rPr>
   </w:style>
-  <w:style w:type="paragraph" w:styleId="TOAHeading">
+  <w:style w:styleId="TOAHeading" w:type="paragraph">
     <w:name w:val="toa heading"/>
     <w:basedOn w:val="Normal"/>
     <w:next w:val="Normal"/>
@@ -2555,12 +2467,12 @@
       <w:spacing w:before="120"/>
     </w:pPr>
     <w:rPr>
-      <w:rFonts w:eastAsiaTheme="majorEastAsia" w:cstheme="majorBidi"/>
+      <w:rFonts w:cstheme="majorBidi" w:eastAsiaTheme="majorEastAsia"/>
       <w:b/>
       <w:bCs/>
     </w:rPr>
   </w:style>
-  <w:style w:type="paragraph" w:styleId="NormalWeb">
+  <w:style w:styleId="NormalWeb" w:type="paragraph">
     <w:name w:val="Normal (Web)"/>
     <w:basedOn w:val="Normal"/>
     <w:semiHidden/>
@@ -2570,7 +2482,7 @@
       <w:rFonts w:cs="Times New Roman"/>
     </w:rPr>
   </w:style>
-  <w:style w:type="character" w:styleId="EndnoteReference">
+  <w:style w:styleId="EndnoteReference" w:type="character">
     <w:name w:val="endnote reference"/>
     <w:basedOn w:val="DefaultParagraphFont"/>
     <w:semiHidden/>
@@ -2582,7 +2494,7 @@
       <w:vertAlign w:val="superscript"/>
     </w:rPr>
   </w:style>
-  <w:style w:type="paragraph" w:styleId="EndnoteText">
+  <w:style w:styleId="EndnoteText" w:type="paragraph">
     <w:name w:val="endnote text"/>
     <w:basedOn w:val="Normal"/>
     <w:link w:val="EndnoteTextChar"/>
@@ -2593,7 +2505,7 @@
       <w:szCs w:val="20"/>
     </w:rPr>
   </w:style>
-  <w:style w:type="paragraph" w:styleId="BodyText2">
+  <w:style w:styleId="BodyText2" w:type="paragraph">
     <w:name w:val="Body Text 2"/>
     <w:basedOn w:val="Normal"/>
     <w:link w:val="BodyText2Char"/>
@@ -2602,47 +2514,47 @@
       <w:spacing w:line="480" w:lineRule="auto"/>
     </w:pPr>
   </w:style>
-  <w:style w:type="character" w:customStyle="1" w:styleId="FooterChar">
+  <w:style w:customStyle="1" w:styleId="FooterChar" w:type="character">
     <w:name w:val="Footer Char"/>
     <w:basedOn w:val="DefaultParagraphFont"/>
     <w:link w:val="Footer"/>
     <w:semiHidden/>
     <w:rsid w:val="0045076D"/>
     <w:rPr>
-      <w:rFonts w:ascii="Arial" w:hAnsi="Arial" w:cs="Times New Roman (Body CS)"/>
+      <w:rFonts w:ascii="Arial" w:cs="Times New Roman (Body CS)" w:hAnsi="Arial"/>
       <w:sz w:val="20"/>
     </w:rPr>
   </w:style>
-  <w:style w:type="character" w:customStyle="1" w:styleId="EndnoteTextChar">
+  <w:style w:customStyle="1" w:styleId="EndnoteTextChar" w:type="character">
     <w:name w:val="Endnote Text Char"/>
     <w:basedOn w:val="DefaultParagraphFont"/>
     <w:link w:val="EndnoteText"/>
     <w:rsid w:val="0045076D"/>
     <w:rPr>
-      <w:rFonts w:ascii="Arial" w:hAnsi="Arial" w:cs="Times New Roman (Body CS)"/>
+      <w:rFonts w:ascii="Arial" w:cs="Times New Roman (Body CS)" w:hAnsi="Arial"/>
       <w:sz w:val="18"/>
       <w:szCs w:val="20"/>
     </w:rPr>
   </w:style>
-  <w:style w:type="character" w:customStyle="1" w:styleId="ClosingChar">
+  <w:style w:customStyle="1" w:styleId="ClosingChar" w:type="character">
     <w:name w:val="Closing Char"/>
     <w:basedOn w:val="DefaultParagraphFont"/>
     <w:link w:val="Closing"/>
     <w:semiHidden/>
     <w:rsid w:val="0045076D"/>
     <w:rPr>
-      <w:rFonts w:ascii="Arial" w:hAnsi="Arial" w:cs="Times New Roman (Body CS)"/>
+      <w:rFonts w:ascii="Arial" w:cs="Times New Roman (Body CS)" w:hAnsi="Arial"/>
       <w:sz w:val="22"/>
     </w:rPr>
   </w:style>
-  <w:style w:type="paragraph" w:styleId="IntenseQuote">
+  <w:style w:styleId="IntenseQuote" w:type="paragraph">
     <w:name w:val="Intense Quote"/>
     <w:basedOn w:val="Normal"/>
     <w:next w:val="Normal"/>
     <w:link w:val="IntenseQuoteChar"/>
     <w:rsid w:val="0045076D"/>
     <w:pPr>
-      <w:spacing w:before="120" w:after="120"/>
+      <w:spacing w:after="120" w:before="120"/>
       <w:ind w:left="567" w:right="567"/>
       <w:jc w:val="center"/>
     </w:pPr>
@@ -2651,33 +2563,33 @@
       <w:iCs/>
     </w:rPr>
   </w:style>
-  <w:style w:type="paragraph" w:styleId="EnvelopeAddress">
+  <w:style w:styleId="EnvelopeAddress" w:type="paragraph">
     <w:name w:val="envelope address"/>
     <w:basedOn w:val="Normal"/>
     <w:semiHidden/>
     <w:unhideWhenUsed/>
     <w:rsid w:val="0045076D"/>
     <w:pPr>
-      <w:framePr w:w="7920" w:h="1980" w:hRule="exact" w:hSpace="180" w:wrap="auto" w:hAnchor="page" w:xAlign="center" w:yAlign="bottom"/>
+      <w:framePr w:h="1980" w:hAnchor="page" w:hRule="exact" w:hSpace="180" w:w="7920" w:wrap="auto" w:xAlign="center" w:yAlign="bottom"/>
       <w:ind w:left="2835"/>
     </w:pPr>
     <w:rPr>
-      <w:rFonts w:eastAsiaTheme="majorEastAsia" w:cstheme="majorBidi"/>
-    </w:rPr>
-  </w:style>
-  <w:style w:type="paragraph" w:styleId="EnvelopeReturn">
+      <w:rFonts w:cstheme="majorBidi" w:eastAsiaTheme="majorEastAsia"/>
+    </w:rPr>
+  </w:style>
+  <w:style w:styleId="EnvelopeReturn" w:type="paragraph">
     <w:name w:val="envelope return"/>
     <w:basedOn w:val="Normal"/>
     <w:semiHidden/>
     <w:unhideWhenUsed/>
     <w:rsid w:val="0045076D"/>
     <w:rPr>
-      <w:rFonts w:eastAsiaTheme="majorEastAsia" w:cstheme="majorBidi"/>
+      <w:rFonts w:cstheme="majorBidi" w:eastAsiaTheme="majorEastAsia"/>
       <w:sz w:val="20"/>
       <w:szCs w:val="20"/>
     </w:rPr>
   </w:style>
-  <w:style w:type="paragraph" w:styleId="BalloonText">
+  <w:style w:styleId="BalloonText" w:type="paragraph">
     <w:name w:val="Balloon Text"/>
     <w:basedOn w:val="Normal"/>
     <w:link w:val="BalloonTextChar"/>
@@ -2690,7 +2602,7 @@
       <w:szCs w:val="18"/>
     </w:rPr>
   </w:style>
-  <w:style w:type="paragraph" w:styleId="Header">
+  <w:style w:styleId="Header" w:type="paragraph">
     <w:name w:val="header"/>
     <w:basedOn w:val="Normal"/>
     <w:link w:val="HeaderChar"/>
@@ -2699,68 +2611,68 @@
     <w:rsid w:val="0045076D"/>
     <w:pPr>
       <w:tabs>
-        <w:tab w:val="right" w:pos="4536"/>
-        <w:tab w:val="right" w:pos="9072"/>
+        <w:tab w:pos="4536" w:val="right"/>
+        <w:tab w:pos="9072" w:val="right"/>
       </w:tabs>
     </w:pPr>
     <w:rPr>
       <w:sz w:val="20"/>
     </w:rPr>
   </w:style>
-  <w:style w:type="paragraph" w:styleId="Quote">
+  <w:style w:styleId="Quote" w:type="paragraph">
     <w:name w:val="Quote"/>
     <w:basedOn w:val="Normal"/>
     <w:next w:val="Normal"/>
     <w:link w:val="QuoteChar"/>
     <w:rsid w:val="0045076D"/>
     <w:pPr>
-      <w:spacing w:before="120" w:after="120"/>
+      <w:spacing w:after="120" w:before="120"/>
       <w:ind w:left="851" w:right="851"/>
       <w:jc w:val="center"/>
     </w:pPr>
     <w:rPr>
       <w:i/>
       <w:iCs/>
-      <w:color w:val="404040" w:themeColor="text1" w:themeTint="BF"/>
-    </w:rPr>
-  </w:style>
-  <w:style w:type="character" w:customStyle="1" w:styleId="HeaderChar">
+      <w:color w:themeColor="text1" w:themeTint="BF" w:val="404040"/>
+    </w:rPr>
+  </w:style>
+  <w:style w:customStyle="1" w:styleId="HeaderChar" w:type="character">
     <w:name w:val="Header Char"/>
     <w:basedOn w:val="DefaultParagraphFont"/>
     <w:link w:val="Header"/>
     <w:semiHidden/>
     <w:rsid w:val="0045076D"/>
     <w:rPr>
-      <w:rFonts w:ascii="Arial" w:hAnsi="Arial" w:cs="Times New Roman (Body CS)"/>
+      <w:rFonts w:ascii="Arial" w:cs="Times New Roman (Body CS)" w:hAnsi="Arial"/>
       <w:sz w:val="20"/>
     </w:rPr>
   </w:style>
-  <w:style w:type="character" w:customStyle="1" w:styleId="IntenseQuoteChar">
+  <w:style w:customStyle="1" w:styleId="IntenseQuoteChar" w:type="character">
     <w:name w:val="Intense Quote Char"/>
     <w:basedOn w:val="DefaultParagraphFont"/>
     <w:link w:val="IntenseQuote"/>
     <w:rsid w:val="0045076D"/>
     <w:rPr>
-      <w:rFonts w:ascii="Arial" w:hAnsi="Arial" w:cs="Times New Roman (Body CS)"/>
+      <w:rFonts w:ascii="Arial" w:cs="Times New Roman (Body CS)" w:hAnsi="Arial"/>
       <w:i/>
       <w:iCs/>
       <w:sz w:val="22"/>
     </w:rPr>
   </w:style>
-  <w:style w:type="character" w:customStyle="1" w:styleId="QuoteChar">
+  <w:style w:customStyle="1" w:styleId="QuoteChar" w:type="character">
     <w:name w:val="Quote Char"/>
     <w:basedOn w:val="DefaultParagraphFont"/>
     <w:link w:val="Quote"/>
     <w:rsid w:val="0045076D"/>
     <w:rPr>
-      <w:rFonts w:ascii="Arial" w:hAnsi="Arial" w:cs="Times New Roman (Body CS)"/>
+      <w:rFonts w:ascii="Arial" w:cs="Times New Roman (Body CS)" w:hAnsi="Arial"/>
       <w:i/>
       <w:iCs/>
-      <w:color w:val="404040" w:themeColor="text1" w:themeTint="BF"/>
+      <w:color w:themeColor="text1" w:themeTint="BF" w:val="404040"/>
       <w:sz w:val="22"/>
     </w:rPr>
   </w:style>
-  <w:style w:type="character" w:styleId="IntenseReference">
+  <w:style w:styleId="IntenseReference" w:type="character">
     <w:name w:val="Intense Reference"/>
     <w:basedOn w:val="DefaultParagraphFont"/>
     <w:rsid w:val="0045076D"/>
@@ -2775,7 +2687,7 @@
       <w:sz w:val="22"/>
     </w:rPr>
   </w:style>
-  <w:style w:type="paragraph" w:styleId="NormalIndent">
+  <w:style w:styleId="NormalIndent" w:type="paragraph">
     <w:name w:val="Normal Indent"/>
     <w:basedOn w:val="Normal"/>
     <w:semiHidden/>
@@ -2785,29 +2697,29 @@
       <w:ind w:left="567"/>
     </w:pPr>
   </w:style>
-  <w:style w:type="character" w:customStyle="1" w:styleId="BalloonTextChar">
+  <w:style w:customStyle="1" w:styleId="BalloonTextChar" w:type="character">
     <w:name w:val="Balloon Text Char"/>
     <w:basedOn w:val="DefaultParagraphFont"/>
     <w:link w:val="BalloonText"/>
     <w:semiHidden/>
     <w:rsid w:val="005A0C87"/>
     <w:rPr>
-      <w:rFonts w:ascii="Arial" w:hAnsi="Arial" w:cs="Times New Roman"/>
+      <w:rFonts w:ascii="Arial" w:cs="Times New Roman" w:hAnsi="Arial"/>
       <w:sz w:val="18"/>
       <w:szCs w:val="18"/>
     </w:rPr>
   </w:style>
-  <w:style w:type="character" w:customStyle="1" w:styleId="BodyText2Char">
+  <w:style w:customStyle="1" w:styleId="BodyText2Char" w:type="character">
     <w:name w:val="Body Text 2 Char"/>
     <w:basedOn w:val="DefaultParagraphFont"/>
     <w:link w:val="BodyText2"/>
     <w:rsid w:val="005A0C87"/>
     <w:rPr>
-      <w:rFonts w:ascii="Arial" w:hAnsi="Arial" w:cs="Times New Roman (Body CS)"/>
+      <w:rFonts w:ascii="Arial" w:cs="Times New Roman (Body CS)" w:hAnsi="Arial"/>
       <w:sz w:val="22"/>
     </w:rPr>
   </w:style>
-  <w:style w:type="paragraph" w:styleId="BodyText3">
+  <w:style w:styleId="BodyText3" w:type="paragraph">
     <w:name w:val="Body Text 3"/>
     <w:basedOn w:val="Normal"/>
     <w:link w:val="BodyText3Char"/>
@@ -2817,28 +2729,28 @@
       <w:szCs w:val="16"/>
     </w:rPr>
   </w:style>
-  <w:style w:type="character" w:customStyle="1" w:styleId="BodyTextChar">
+  <w:style w:customStyle="1" w:styleId="BodyTextChar" w:type="character">
     <w:name w:val="Body Text Char"/>
     <w:basedOn w:val="DefaultParagraphFont"/>
     <w:link w:val="BodyText"/>
     <w:rsid w:val="005A0C87"/>
     <w:rPr>
-      <w:rFonts w:ascii="Arial" w:hAnsi="Arial" w:cs="Times New Roman (Body CS)"/>
+      <w:rFonts w:ascii="Arial" w:cs="Times New Roman (Body CS)" w:hAnsi="Arial"/>
       <w:sz w:val="22"/>
     </w:rPr>
   </w:style>
-  <w:style w:type="character" w:customStyle="1" w:styleId="BodyText3Char">
+  <w:style w:customStyle="1" w:styleId="BodyText3Char" w:type="character">
     <w:name w:val="Body Text 3 Char"/>
     <w:basedOn w:val="DefaultParagraphFont"/>
     <w:link w:val="BodyText3"/>
     <w:rsid w:val="005A0C87"/>
     <w:rPr>
-      <w:rFonts w:ascii="Arial" w:hAnsi="Arial" w:cs="Times New Roman (Body CS)"/>
+      <w:rFonts w:ascii="Arial" w:cs="Times New Roman (Body CS)" w:hAnsi="Arial"/>
       <w:sz w:val="16"/>
       <w:szCs w:val="16"/>
     </w:rPr>
   </w:style>
-  <w:style w:type="paragraph" w:styleId="BodyTextFirstIndent">
+  <w:style w:styleId="BodyTextFirstIndent" w:type="paragraph">
     <w:name w:val="Body Text First Indent"/>
     <w:basedOn w:val="BodyText"/>
     <w:link w:val="BodyTextFirstIndentChar"/>
@@ -2849,18 +2761,18 @@
       <w:ind w:firstLine="378"/>
     </w:pPr>
   </w:style>
-  <w:style w:type="character" w:customStyle="1" w:styleId="BodyTextFirstIndentChar">
+  <w:style w:customStyle="1" w:styleId="BodyTextFirstIndentChar" w:type="character">
     <w:name w:val="Body Text First Indent Char"/>
     <w:basedOn w:val="BodyTextChar"/>
     <w:link w:val="BodyTextFirstIndent"/>
     <w:semiHidden/>
     <w:rsid w:val="005A0C87"/>
     <w:rPr>
-      <w:rFonts w:ascii="Arial" w:hAnsi="Arial" w:cs="Times New Roman (Body CS)"/>
+      <w:rFonts w:ascii="Arial" w:cs="Times New Roman (Body CS)" w:hAnsi="Arial"/>
       <w:sz w:val="22"/>
     </w:rPr>
   </w:style>
-  <w:style w:type="paragraph" w:styleId="BodyTextIndent">
+  <w:style w:styleId="BodyTextIndent" w:type="paragraph">
     <w:name w:val="Body Text Indent"/>
     <w:basedOn w:val="Normal"/>
     <w:link w:val="BodyTextIndentChar"/>
@@ -2871,37 +2783,37 @@
       <w:ind w:left="378"/>
     </w:pPr>
   </w:style>
-  <w:style w:type="character" w:customStyle="1" w:styleId="BodyTextIndentChar">
+  <w:style w:customStyle="1" w:styleId="BodyTextIndentChar" w:type="character">
     <w:name w:val="Body Text Indent Char"/>
     <w:basedOn w:val="DefaultParagraphFont"/>
     <w:link w:val="BodyTextIndent"/>
     <w:semiHidden/>
     <w:rsid w:val="0045076D"/>
     <w:rPr>
-      <w:rFonts w:ascii="Arial" w:hAnsi="Arial" w:cs="Times New Roman (Body CS)"/>
+      <w:rFonts w:ascii="Arial" w:cs="Times New Roman (Body CS)" w:hAnsi="Arial"/>
       <w:sz w:val="22"/>
     </w:rPr>
   </w:style>
-  <w:style w:type="paragraph" w:styleId="BodyTextFirstIndent2">
+  <w:style w:styleId="BodyTextFirstIndent2" w:type="paragraph">
     <w:name w:val="Body Text First Indent 2"/>
     <w:basedOn w:val="Normal"/>
     <w:link w:val="BodyTextFirstIndent2Char"/>
     <w:rsid w:val="0045076D"/>
     <w:pPr>
-      <w:ind w:left="378" w:firstLine="378"/>
+      <w:ind w:firstLine="378" w:left="378"/>
     </w:pPr>
   </w:style>
-  <w:style w:type="character" w:customStyle="1" w:styleId="BodyTextFirstIndent2Char">
+  <w:style w:customStyle="1" w:styleId="BodyTextFirstIndent2Char" w:type="character">
     <w:name w:val="Body Text First Indent 2 Char"/>
     <w:basedOn w:val="DefaultParagraphFont"/>
     <w:link w:val="BodyTextFirstIndent2"/>
     <w:rsid w:val="0045076D"/>
     <w:rPr>
-      <w:rFonts w:ascii="Arial" w:hAnsi="Arial" w:cs="Times New Roman (Body CS)"/>
+      <w:rFonts w:ascii="Arial" w:cs="Times New Roman (Body CS)" w:hAnsi="Arial"/>
       <w:sz w:val="22"/>
     </w:rPr>
   </w:style>
-  <w:style w:type="paragraph" w:styleId="BodyTextIndent2">
+  <w:style w:styleId="BodyTextIndent2" w:type="paragraph">
     <w:name w:val="Body Text Indent 2"/>
     <w:basedOn w:val="Normal"/>
     <w:link w:val="BodyTextIndent2Char"/>
@@ -2913,18 +2825,18 @@
       <w:ind w:left="378"/>
     </w:pPr>
   </w:style>
-  <w:style w:type="character" w:customStyle="1" w:styleId="BodyTextIndent2Char">
+  <w:style w:customStyle="1" w:styleId="BodyTextIndent2Char" w:type="character">
     <w:name w:val="Body Text Indent 2 Char"/>
     <w:basedOn w:val="DefaultParagraphFont"/>
     <w:link w:val="BodyTextIndent2"/>
     <w:semiHidden/>
     <w:rsid w:val="0045076D"/>
     <w:rPr>
-      <w:rFonts w:ascii="Arial" w:hAnsi="Arial" w:cs="Times New Roman (Body CS)"/>
+      <w:rFonts w:ascii="Arial" w:cs="Times New Roman (Body CS)" w:hAnsi="Arial"/>
       <w:sz w:val="22"/>
     </w:rPr>
   </w:style>
-  <w:style w:type="paragraph" w:styleId="BodyTextIndent3">
+  <w:style w:styleId="BodyTextIndent3" w:type="paragraph">
     <w:name w:val="Body Text Indent 3"/>
     <w:basedOn w:val="Normal"/>
     <w:link w:val="BodyTextIndent3Char"/>
@@ -2939,19 +2851,19 @@
       <w:szCs w:val="16"/>
     </w:rPr>
   </w:style>
-  <w:style w:type="character" w:customStyle="1" w:styleId="BodyTextIndent3Char">
+  <w:style w:customStyle="1" w:styleId="BodyTextIndent3Char" w:type="character">
     <w:name w:val="Body Text Indent 3 Char"/>
     <w:basedOn w:val="DefaultParagraphFont"/>
     <w:link w:val="BodyTextIndent3"/>
     <w:semiHidden/>
     <w:rsid w:val="0045076D"/>
     <w:rPr>
-      <w:rFonts w:ascii="Arial" w:hAnsi="Arial" w:cs="Times New Roman (Body CS)"/>
+      <w:rFonts w:ascii="Arial" w:cs="Times New Roman (Body CS)" w:hAnsi="Arial"/>
       <w:sz w:val="16"/>
       <w:szCs w:val="16"/>
     </w:rPr>
   </w:style>
-  <w:style w:type="character" w:styleId="BookTitle">
+  <w:style w:styleId="BookTitle" w:type="character">
     <w:name w:val="Book Title"/>
     <w:basedOn w:val="DefaultParagraphFont"/>
     <w:rsid w:val="0045076D"/>
@@ -2965,98 +2877,98 @@
       <w:sz w:val="22"/>
     </w:rPr>
   </w:style>
-  <w:style w:type="paragraph" w:customStyle="1" w:styleId="SourceCode">
+  <w:style w:customStyle="1" w:styleId="SourceCode" w:type="paragraph">
     <w:name w:val="Source Code"/>
     <w:basedOn w:val="Normal"/>
     <w:pPr>
       <w:wordWrap w:val="0"/>
     </w:pPr>
   </w:style>
-  <w:style w:type="character" w:customStyle="1" w:styleId="KeywordTok">
+  <w:style w:customStyle="1" w:styleId="KeywordTok" w:type="character">
     <w:name w:val="KeywordTok"/>
     <w:rPr>
       <w:b/>
       <w:color w:val="007020"/>
     </w:rPr>
   </w:style>
-  <w:style w:type="character" w:customStyle="1" w:styleId="DataTypeTok">
+  <w:style w:customStyle="1" w:styleId="DataTypeTok" w:type="character">
     <w:name w:val="DataTypeTok"/>
     <w:rPr>
       <w:color w:val="902000"/>
     </w:rPr>
   </w:style>
-  <w:style w:type="character" w:customStyle="1" w:styleId="DecValTok">
+  <w:style w:customStyle="1" w:styleId="DecValTok" w:type="character">
     <w:name w:val="DecValTok"/>
     <w:rPr>
       <w:color w:val="40A070"/>
     </w:rPr>
   </w:style>
-  <w:style w:type="character" w:customStyle="1" w:styleId="BaseNTok">
+  <w:style w:customStyle="1" w:styleId="BaseNTok" w:type="character">
     <w:name w:val="BaseNTok"/>
     <w:rPr>
       <w:color w:val="40A070"/>
     </w:rPr>
   </w:style>
-  <w:style w:type="character" w:customStyle="1" w:styleId="FloatTok">
+  <w:style w:customStyle="1" w:styleId="FloatTok" w:type="character">
     <w:name w:val="FloatTok"/>
     <w:rPr>
       <w:color w:val="40A070"/>
     </w:rPr>
   </w:style>
-  <w:style w:type="character" w:customStyle="1" w:styleId="ConstantTok">
+  <w:style w:customStyle="1" w:styleId="ConstantTok" w:type="character">
     <w:name w:val="ConstantTok"/>
     <w:rPr>
       <w:color w:val="880000"/>
     </w:rPr>
   </w:style>
-  <w:style w:type="character" w:customStyle="1" w:styleId="CharTok">
+  <w:style w:customStyle="1" w:styleId="CharTok" w:type="character">
     <w:name w:val="CharTok"/>
     <w:rPr>
       <w:color w:val="4070A0"/>
     </w:rPr>
   </w:style>
-  <w:style w:type="character" w:customStyle="1" w:styleId="SpecialCharTok">
+  <w:style w:customStyle="1" w:styleId="SpecialCharTok" w:type="character">
     <w:name w:val="SpecialCharTok"/>
     <w:rPr>
       <w:color w:val="4070A0"/>
     </w:rPr>
   </w:style>
-  <w:style w:type="character" w:customStyle="1" w:styleId="StringTok">
+  <w:style w:customStyle="1" w:styleId="StringTok" w:type="character">
     <w:name w:val="StringTok"/>
     <w:rPr>
       <w:color w:val="4070A0"/>
     </w:rPr>
   </w:style>
-  <w:style w:type="character" w:customStyle="1" w:styleId="VerbatimStringTok">
+  <w:style w:customStyle="1" w:styleId="VerbatimStringTok" w:type="character">
     <w:name w:val="VerbatimStringTok"/>
     <w:rPr>
       <w:color w:val="4070A0"/>
     </w:rPr>
   </w:style>
-  <w:style w:type="character" w:customStyle="1" w:styleId="SpecialStringTok">
+  <w:style w:customStyle="1" w:styleId="SpecialStringTok" w:type="character">
     <w:name w:val="SpecialStringTok"/>
     <w:rPr>
       <w:color w:val="BB6688"/>
     </w:rPr>
   </w:style>
-  <w:style w:type="character" w:customStyle="1" w:styleId="ImportTok">
+  <w:style w:customStyle="1" w:styleId="ImportTok" w:type="character">
     <w:name w:val="ImportTok"/>
   </w:style>
-  <w:style w:type="character" w:customStyle="1" w:styleId="CommentTok">
+  <w:style w:customStyle="1" w:styleId="CommentTok" w:type="character">
     <w:name w:val="CommentTok"/>
     <w:rPr>
       <w:i/>
       <w:color w:val="60A0B0"/>
     </w:rPr>
   </w:style>
-  <w:style w:type="character" w:customStyle="1" w:styleId="DocumentationTok">
+  <w:style w:customStyle="1" w:styleId="DocumentationTok" w:type="character">
     <w:name w:val="DocumentationTok"/>
     <w:rPr>
       <w:i/>
       <w:color w:val="BA2121"/>
     </w:rPr>
   </w:style>
-  <w:style w:type="character" w:customStyle="1" w:styleId="AnnotationTok">
+  <w:style w:customStyle="1" w:styleId="AnnotationTok" w:type="character">
     <w:name w:val="AnnotationTok"/>
     <w:rPr>
       <w:b/>
@@ -3064,7 +2976,7 @@
       <w:color w:val="60A0B0"/>
     </w:rPr>
   </w:style>
-  <w:style w:type="character" w:customStyle="1" w:styleId="CommentVarTok">
+  <w:style w:customStyle="1" w:styleId="CommentVarTok" w:type="character">
     <w:name w:val="CommentVarTok"/>
     <w:rPr>
       <w:b/>
@@ -3072,59 +2984,59 @@
       <w:color w:val="60A0B0"/>
     </w:rPr>
   </w:style>
-  <w:style w:type="character" w:customStyle="1" w:styleId="OtherTok">
+  <w:style w:customStyle="1" w:styleId="OtherTok" w:type="character">
     <w:name w:val="OtherTok"/>
     <w:rPr>
       <w:color w:val="007020"/>
     </w:rPr>
   </w:style>
-  <w:style w:type="character" w:customStyle="1" w:styleId="FunctionTok">
+  <w:style w:customStyle="1" w:styleId="FunctionTok" w:type="character">
     <w:name w:val="FunctionTok"/>
     <w:rPr>
       <w:color w:val="06287E"/>
     </w:rPr>
   </w:style>
-  <w:style w:type="character" w:customStyle="1" w:styleId="VariableTok">
+  <w:style w:customStyle="1" w:styleId="VariableTok" w:type="character">
     <w:name w:val="VariableTok"/>
     <w:rPr>
       <w:color w:val="19177C"/>
     </w:rPr>
   </w:style>
-  <w:style w:type="character" w:customStyle="1" w:styleId="ControlFlowTok">
+  <w:style w:customStyle="1" w:styleId="ControlFlowTok" w:type="character">
     <w:name w:val="ControlFlowTok"/>
     <w:rPr>
       <w:b/>
       <w:color w:val="007020"/>
     </w:rPr>
   </w:style>
-  <w:style w:type="character" w:customStyle="1" w:styleId="OperatorTok">
+  <w:style w:customStyle="1" w:styleId="OperatorTok" w:type="character">
     <w:name w:val="OperatorTok"/>
     <w:rPr>
       <w:color w:val="666666"/>
     </w:rPr>
   </w:style>
-  <w:style w:type="character" w:customStyle="1" w:styleId="BuiltInTok">
+  <w:style w:customStyle="1" w:styleId="BuiltInTok" w:type="character">
     <w:name w:val="BuiltInTok"/>
   </w:style>
-  <w:style w:type="character" w:customStyle="1" w:styleId="ExtensionTok">
+  <w:style w:customStyle="1" w:styleId="ExtensionTok" w:type="character">
     <w:name w:val="ExtensionTok"/>
   </w:style>
-  <w:style w:type="character" w:customStyle="1" w:styleId="PreprocessorTok">
+  <w:style w:customStyle="1" w:styleId="PreprocessorTok" w:type="character">
     <w:name w:val="PreprocessorTok"/>
     <w:rPr>
       <w:color w:val="BC7A00"/>
     </w:rPr>
   </w:style>
-  <w:style w:type="character" w:customStyle="1" w:styleId="AttributeTok">
+  <w:style w:customStyle="1" w:styleId="AttributeTok" w:type="character">
     <w:name w:val="AttributeTok"/>
     <w:rPr>
       <w:color w:val="7D9029"/>
     </w:rPr>
   </w:style>
-  <w:style w:type="character" w:customStyle="1" w:styleId="RegionMarkerTok">
+  <w:style w:customStyle="1" w:styleId="RegionMarkerTok" w:type="character">
     <w:name w:val="RegionMarkerTok"/>
   </w:style>
-  <w:style w:type="character" w:customStyle="1" w:styleId="InformationTok">
+  <w:style w:customStyle="1" w:styleId="InformationTok" w:type="character">
     <w:name w:val="InformationTok"/>
     <w:rPr>
       <w:b/>
@@ -3132,7 +3044,7 @@
       <w:color w:val="60A0B0"/>
     </w:rPr>
   </w:style>
-  <w:style w:type="character" w:customStyle="1" w:styleId="WarningTok">
+  <w:style w:customStyle="1" w:styleId="WarningTok" w:type="character">
     <w:name w:val="WarningTok"/>
     <w:rPr>
       <w:b/>
@@ -3140,35 +3052,35 @@
       <w:color w:val="60A0B0"/>
     </w:rPr>
   </w:style>
-  <w:style w:type="character" w:customStyle="1" w:styleId="AlertTok">
+  <w:style w:customStyle="1" w:styleId="AlertTok" w:type="character">
     <w:name w:val="AlertTok"/>
     <w:rPr>
       <w:b/>
       <w:color w:val="FF0000"/>
     </w:rPr>
   </w:style>
-  <w:style w:type="character" w:customStyle="1" w:styleId="ErrorTok">
+  <w:style w:customStyle="1" w:styleId="ErrorTok" w:type="character">
     <w:name w:val="ErrorTok"/>
     <w:rPr>
       <w:b/>
       <w:color w:val="FF0000"/>
     </w:rPr>
   </w:style>
-  <w:style w:type="character" w:customStyle="1" w:styleId="NormalTok">
+  <w:style w:customStyle="1" w:styleId="NormalTok" w:type="character">
     <w:name w:val="NormalTok"/>
   </w:style>
-  <w:style w:type="paragraph" w:styleId="List">
+  <w:style w:styleId="List" w:type="paragraph">
     <w:name w:val="List"/>
     <w:basedOn w:val="Normal"/>
     <w:semiHidden/>
     <w:unhideWhenUsed/>
     <w:rsid w:val="00886472"/>
     <w:pPr>
-      <w:ind w:left="284" w:hanging="284"/>
+      <w:ind w:hanging="284" w:left="284"/>
       <w:contextualSpacing/>
     </w:pPr>
   </w:style>
-  <w:style w:type="paragraph" w:styleId="ListBullet">
+  <w:style w:styleId="ListBullet" w:type="paragraph">
     <w:name w:val="List Bullet"/>
     <w:basedOn w:val="Normal"/>
     <w:semiHidden/>
@@ -3178,7 +3090,7 @@
       <w:numPr>
         <w:numId w:val="15"/>
       </w:numPr>
-      <w:ind w:left="284" w:hanging="284"/>
+      <w:ind w:hanging="284" w:left="284"/>
       <w:contextualSpacing/>
     </w:pPr>
   </w:style>

</xml_diff>